<commit_message>
Saved metrics statistic as csv
</commit_message>
<xml_diff>
--- a/results/AlphaDiversity metrics.docx
+++ b/results/AlphaDiversity metrics.docx
@@ -226,25 +226,7 @@
           <w:szCs w:val="22"/>
           <w:lang w:val="en-US"/>
         </w:rPr>
-        <w:t xml:space="preserve"> is turned into a 3 row </w:t>
-      </w:r>
-      <w:proofErr w:type="gramStart"/>
-      <w:r>
-        <w:rPr>
-          <w:sz w:val="22"/>
-          <w:szCs w:val="22"/>
-          <w:lang w:val="en-US"/>
-        </w:rPr>
-        <w:t>table;</w:t>
-      </w:r>
-      <w:proofErr w:type="gramEnd"/>
-      <w:r>
-        <w:rPr>
-          <w:sz w:val="22"/>
-          <w:szCs w:val="22"/>
-          <w:lang w:val="en-US"/>
-        </w:rPr>
-        <w:t xml:space="preserve"> Group, name and value. </w:t>
+        <w:t xml:space="preserve"> is turned into a 3 row table; Group, name and value. </w:t>
       </w:r>
     </w:p>
     <w:p>
@@ -305,18 +287,8 @@
           <w:szCs w:val="22"/>
           <w:lang w:val="en-US"/>
         </w:rPr>
-        <w:t xml:space="preserve">   Group       </w:t>
+        <w:t xml:space="preserve">   Group       name  value</w:t>
       </w:r>
-      <w:proofErr w:type="gramStart"/>
-      <w:r>
-        <w:rPr>
-          <w:sz w:val="22"/>
-          <w:szCs w:val="22"/>
-          <w:lang w:val="en-US"/>
-        </w:rPr>
-        <w:t>name  value</w:t>
-      </w:r>
-      <w:proofErr w:type="gramEnd"/>
     </w:p>
     <w:p>
       <w:pPr>
@@ -571,43 +543,7 @@
           <w:szCs w:val="22"/>
           <w:lang w:val="en-US"/>
         </w:rPr>
-        <w:t xml:space="preserve">Group is the sample </w:t>
-      </w:r>
-      <w:proofErr w:type="gramStart"/>
-      <w:r>
-        <w:rPr>
-          <w:sz w:val="22"/>
-          <w:szCs w:val="22"/>
-          <w:lang w:val="en-US"/>
-        </w:rPr>
-        <w:t>name,</w:t>
-      </w:r>
-      <w:proofErr w:type="gramEnd"/>
-      <w:r>
-        <w:rPr>
-          <w:sz w:val="22"/>
-          <w:szCs w:val="22"/>
-          <w:lang w:val="en-US"/>
-        </w:rPr>
-        <w:t xml:space="preserve"> name is the OTU. Value tells us how many times we saw </w:t>
-      </w:r>
-      <w:proofErr w:type="gramStart"/>
-      <w:r>
-        <w:rPr>
-          <w:sz w:val="22"/>
-          <w:szCs w:val="22"/>
-          <w:lang w:val="en-US"/>
-        </w:rPr>
-        <w:t>each individual</w:t>
-      </w:r>
-      <w:proofErr w:type="gramEnd"/>
-      <w:r>
-        <w:rPr>
-          <w:sz w:val="22"/>
-          <w:szCs w:val="22"/>
-          <w:lang w:val="en-US"/>
-        </w:rPr>
-        <w:t xml:space="preserve"> in that group and in that name. </w:t>
+        <w:t xml:space="preserve">Group is the sample name, name is the OTU. Value tells us how many times we saw each individual in that group and in that name. </w:t>
       </w:r>
       <w:r>
         <w:rPr>
@@ -743,25 +679,7 @@
           <w:szCs w:val="22"/>
           <w:lang w:val="en-US"/>
         </w:rPr>
-        <w:t xml:space="preserve">measure the diversity of species in a community. The results look </w:t>
-      </w:r>
-      <w:proofErr w:type="gramStart"/>
-      <w:r>
-        <w:rPr>
-          <w:sz w:val="22"/>
-          <w:szCs w:val="22"/>
-          <w:lang w:val="en-US"/>
-        </w:rPr>
-        <w:t>really high</w:t>
-      </w:r>
-      <w:proofErr w:type="gramEnd"/>
-      <w:r>
-        <w:rPr>
-          <w:sz w:val="22"/>
-          <w:szCs w:val="22"/>
-          <w:lang w:val="en-US"/>
-        </w:rPr>
-        <w:t>, what does that mean?</w:t>
+        <w:t>measure the diversity of species in a community. The results look really high, what does that mean?</w:t>
       </w:r>
     </w:p>
     <w:p>
@@ -791,18 +709,7 @@
           <w:szCs w:val="22"/>
           <w:lang w:val="en-US"/>
         </w:rPr>
-        <w:t xml:space="preserve">The Simpson </w:t>
-      </w:r>
-      <w:proofErr w:type="gramStart"/>
-      <w:r>
-        <w:rPr>
-          <w:b/>
-          <w:bCs/>
-          <w:sz w:val="22"/>
-          <w:szCs w:val="22"/>
-          <w:lang w:val="en-US"/>
-        </w:rPr>
-        <w:t>index</w:t>
+        <w:t>The Simpson index</w:t>
       </w:r>
       <w:r>
         <w:rPr>
@@ -810,16 +717,7 @@
           <w:szCs w:val="22"/>
           <w:lang w:val="en-US"/>
         </w:rPr>
-        <w:t>;</w:t>
-      </w:r>
-      <w:proofErr w:type="gramEnd"/>
-      <w:r>
-        <w:rPr>
-          <w:sz w:val="22"/>
-          <w:szCs w:val="22"/>
-          <w:lang w:val="en-US"/>
-        </w:rPr>
-        <w:t xml:space="preserve"> </w:t>
+        <w:t xml:space="preserve">; </w:t>
       </w:r>
       <w:r>
         <w:rPr>
@@ -882,7 +780,23 @@
           <w:szCs w:val="22"/>
           <w:lang w:val="en-US"/>
         </w:rPr>
-        <w:t>simposon</w:t>
+        <w:t>simp</w:t>
+      </w:r>
+      <w:r>
+        <w:rPr>
+          <w:sz w:val="22"/>
+          <w:szCs w:val="22"/>
+          <w:lang w:val="en-US"/>
+        </w:rPr>
+        <w:t>s</w:t>
+      </w:r>
+      <w:r>
+        <w:rPr>
+          <w:sz w:val="22"/>
+          <w:szCs w:val="22"/>
+          <w:lang w:val="en-US"/>
+        </w:rPr>
+        <w:t>on</w:t>
       </w:r>
       <w:proofErr w:type="spellEnd"/>
       <w:r>
@@ -891,18 +805,16 @@
           <w:szCs w:val="22"/>
           <w:lang w:val="en-US"/>
         </w:rPr>
-        <w:t xml:space="preserve"> the larger the number the </w:t>
+        <w:t xml:space="preserve"> the larger the number the lowe</w:t>
       </w:r>
-      <w:proofErr w:type="spellStart"/>
       <w:r>
         <w:rPr>
           <w:sz w:val="22"/>
           <w:szCs w:val="22"/>
           <w:lang w:val="en-US"/>
         </w:rPr>
-        <w:t>lowe</w:t>
+        <w:t>r</w:t>
       </w:r>
-      <w:proofErr w:type="spellEnd"/>
       <w:r>
         <w:rPr>
           <w:sz w:val="22"/>
@@ -1084,7 +996,6 @@
               </w:rPr>
             </w:pPr>
             <w:proofErr w:type="spellStart"/>
-            <w:proofErr w:type="gramStart"/>
             <w:r>
               <w:rPr>
                 <w:rFonts w:ascii="Times New Roman" w:eastAsia="Times New Roman" w:hAnsi="Times New Roman" w:cs="Times New Roman"/>
@@ -1100,7 +1011,6 @@
               <w:t>sobs</w:t>
             </w:r>
             <w:proofErr w:type="spellEnd"/>
-            <w:proofErr w:type="gramEnd"/>
           </w:p>
         </w:tc>
         <w:tc>
@@ -1137,7 +1047,6 @@
               </w:rPr>
             </w:pPr>
             <w:proofErr w:type="spellStart"/>
-            <w:proofErr w:type="gramStart"/>
             <w:r>
               <w:rPr>
                 <w:rFonts w:ascii="Times New Roman" w:eastAsia="Times New Roman" w:hAnsi="Times New Roman" w:cs="Times New Roman"/>
@@ -1153,7 +1062,6 @@
               <w:t>shannon</w:t>
             </w:r>
             <w:proofErr w:type="spellEnd"/>
-            <w:proofErr w:type="gramEnd"/>
           </w:p>
         </w:tc>
         <w:tc>
@@ -1190,7 +1098,6 @@
               </w:rPr>
             </w:pPr>
             <w:proofErr w:type="spellStart"/>
-            <w:proofErr w:type="gramStart"/>
             <w:r>
               <w:rPr>
                 <w:rFonts w:ascii="Times New Roman" w:eastAsia="Times New Roman" w:hAnsi="Times New Roman" w:cs="Times New Roman"/>
@@ -1206,7 +1113,6 @@
               <w:t>simpson</w:t>
             </w:r>
             <w:proofErr w:type="spellEnd"/>
-            <w:proofErr w:type="gramEnd"/>
           </w:p>
         </w:tc>
         <w:tc>
@@ -1243,7 +1149,6 @@
               </w:rPr>
             </w:pPr>
             <w:proofErr w:type="spellStart"/>
-            <w:proofErr w:type="gramStart"/>
             <w:r>
               <w:rPr>
                 <w:rFonts w:ascii="Times New Roman" w:eastAsia="Times New Roman" w:hAnsi="Times New Roman" w:cs="Times New Roman"/>
@@ -1259,7 +1164,6 @@
               <w:t>invsimpson</w:t>
             </w:r>
             <w:proofErr w:type="spellEnd"/>
-            <w:proofErr w:type="gramEnd"/>
           </w:p>
         </w:tc>
         <w:tc>
@@ -1295,7 +1199,6 @@
                 <w14:ligatures w14:val="none"/>
               </w:rPr>
             </w:pPr>
-            <w:proofErr w:type="gramStart"/>
             <w:r>
               <w:rPr>
                 <w:rFonts w:ascii="Times New Roman" w:eastAsia="Times New Roman" w:hAnsi="Times New Roman" w:cs="Times New Roman"/>
@@ -1310,7 +1213,6 @@
               </w:rPr>
               <w:t>n</w:t>
             </w:r>
-            <w:proofErr w:type="gramEnd"/>
           </w:p>
         </w:tc>
       </w:tr>
@@ -1640,29 +1542,16 @@
                 <w14:ligatures w14:val="none"/>
               </w:rPr>
             </w:pPr>
-            <w:proofErr w:type="gramStart"/>
-            <w:r>
-              <w:rPr>
-                <w:rFonts w:ascii="Times New Roman" w:eastAsia="Times New Roman" w:hAnsi="Times New Roman" w:cs="Times New Roman"/>
-                <w:kern w:val="0"/>
-                <w:sz w:val="17"/>
-                <w:szCs w:val="17"/>
-                <w:lang w:eastAsia="nl-NL"/>
-                <w14:ligatures w14:val="none"/>
-              </w:rPr>
-              <w:t>e</w:t>
-            </w:r>
-            <w:proofErr w:type="gramEnd"/>
-            <w:r>
-              <w:rPr>
-                <w:rFonts w:ascii="Times New Roman" w:eastAsia="Times New Roman" w:hAnsi="Times New Roman" w:cs="Times New Roman"/>
-                <w:kern w:val="0"/>
-                <w:sz w:val="17"/>
-                <w:szCs w:val="17"/>
-                <w:lang w:eastAsia="nl-NL"/>
-                <w14:ligatures w14:val="none"/>
-              </w:rPr>
-              <w:t>4057163188</w:t>
+            <w:r>
+              <w:rPr>
+                <w:rFonts w:ascii="Times New Roman" w:eastAsia="Times New Roman" w:hAnsi="Times New Roman" w:cs="Times New Roman"/>
+                <w:kern w:val="0"/>
+                <w:sz w:val="17"/>
+                <w:szCs w:val="17"/>
+                <w:lang w:eastAsia="nl-NL"/>
+                <w14:ligatures w14:val="none"/>
+              </w:rPr>
+              <w:t>e4057163188</w:t>
             </w:r>
           </w:p>
         </w:tc>
@@ -1980,29 +1869,16 @@
                 <w14:ligatures w14:val="none"/>
               </w:rPr>
             </w:pPr>
-            <w:proofErr w:type="gramStart"/>
-            <w:r>
-              <w:rPr>
-                <w:rFonts w:ascii="Times New Roman" w:eastAsia="Times New Roman" w:hAnsi="Times New Roman" w:cs="Times New Roman"/>
-                <w:kern w:val="0"/>
-                <w:sz w:val="17"/>
-                <w:szCs w:val="17"/>
-                <w:lang w:eastAsia="nl-NL"/>
-                <w14:ligatures w14:val="none"/>
-              </w:rPr>
-              <w:t>e</w:t>
-            </w:r>
-            <w:proofErr w:type="gramEnd"/>
-            <w:r>
-              <w:rPr>
-                <w:rFonts w:ascii="Times New Roman" w:eastAsia="Times New Roman" w:hAnsi="Times New Roman" w:cs="Times New Roman"/>
-                <w:kern w:val="0"/>
-                <w:sz w:val="17"/>
-                <w:szCs w:val="17"/>
-                <w:lang w:eastAsia="nl-NL"/>
-                <w14:ligatures w14:val="none"/>
-              </w:rPr>
-              <w:t>4057163189</w:t>
+            <w:r>
+              <w:rPr>
+                <w:rFonts w:ascii="Times New Roman" w:eastAsia="Times New Roman" w:hAnsi="Times New Roman" w:cs="Times New Roman"/>
+                <w:kern w:val="0"/>
+                <w:sz w:val="17"/>
+                <w:szCs w:val="17"/>
+                <w:lang w:eastAsia="nl-NL"/>
+                <w14:ligatures w14:val="none"/>
+              </w:rPr>
+              <w:t>e4057163189</w:t>
             </w:r>
           </w:p>
         </w:tc>
@@ -2320,29 +2196,16 @@
                 <w14:ligatures w14:val="none"/>
               </w:rPr>
             </w:pPr>
-            <w:proofErr w:type="gramStart"/>
-            <w:r>
-              <w:rPr>
-                <w:rFonts w:ascii="Times New Roman" w:eastAsia="Times New Roman" w:hAnsi="Times New Roman" w:cs="Times New Roman"/>
-                <w:kern w:val="0"/>
-                <w:sz w:val="17"/>
-                <w:szCs w:val="17"/>
-                <w:lang w:eastAsia="nl-NL"/>
-                <w14:ligatures w14:val="none"/>
-              </w:rPr>
-              <w:t>e</w:t>
-            </w:r>
-            <w:proofErr w:type="gramEnd"/>
-            <w:r>
-              <w:rPr>
-                <w:rFonts w:ascii="Times New Roman" w:eastAsia="Times New Roman" w:hAnsi="Times New Roman" w:cs="Times New Roman"/>
-                <w:kern w:val="0"/>
-                <w:sz w:val="17"/>
-                <w:szCs w:val="17"/>
-                <w:lang w:eastAsia="nl-NL"/>
-                <w14:ligatures w14:val="none"/>
-              </w:rPr>
-              <w:t>4057163190</w:t>
+            <w:r>
+              <w:rPr>
+                <w:rFonts w:ascii="Times New Roman" w:eastAsia="Times New Roman" w:hAnsi="Times New Roman" w:cs="Times New Roman"/>
+                <w:kern w:val="0"/>
+                <w:sz w:val="17"/>
+                <w:szCs w:val="17"/>
+                <w:lang w:eastAsia="nl-NL"/>
+                <w14:ligatures w14:val="none"/>
+              </w:rPr>
+              <w:t>e4057163190</w:t>
             </w:r>
           </w:p>
         </w:tc>
@@ -2660,29 +2523,16 @@
                 <w14:ligatures w14:val="none"/>
               </w:rPr>
             </w:pPr>
-            <w:proofErr w:type="gramStart"/>
-            <w:r>
-              <w:rPr>
-                <w:rFonts w:ascii="Times New Roman" w:eastAsia="Times New Roman" w:hAnsi="Times New Roman" w:cs="Times New Roman"/>
-                <w:kern w:val="0"/>
-                <w:sz w:val="17"/>
-                <w:szCs w:val="17"/>
-                <w:lang w:eastAsia="nl-NL"/>
-                <w14:ligatures w14:val="none"/>
-              </w:rPr>
-              <w:t>e</w:t>
-            </w:r>
-            <w:proofErr w:type="gramEnd"/>
-            <w:r>
-              <w:rPr>
-                <w:rFonts w:ascii="Times New Roman" w:eastAsia="Times New Roman" w:hAnsi="Times New Roman" w:cs="Times New Roman"/>
-                <w:kern w:val="0"/>
-                <w:sz w:val="17"/>
-                <w:szCs w:val="17"/>
-                <w:lang w:eastAsia="nl-NL"/>
-                <w14:ligatures w14:val="none"/>
-              </w:rPr>
-              <w:t>4057163191</w:t>
+            <w:r>
+              <w:rPr>
+                <w:rFonts w:ascii="Times New Roman" w:eastAsia="Times New Roman" w:hAnsi="Times New Roman" w:cs="Times New Roman"/>
+                <w:kern w:val="0"/>
+                <w:sz w:val="17"/>
+                <w:szCs w:val="17"/>
+                <w:lang w:eastAsia="nl-NL"/>
+                <w14:ligatures w14:val="none"/>
+              </w:rPr>
+              <w:t>e4057163191</w:t>
             </w:r>
           </w:p>
         </w:tc>
@@ -3001,29 +2851,16 @@
                 <w14:ligatures w14:val="none"/>
               </w:rPr>
             </w:pPr>
-            <w:proofErr w:type="gramStart"/>
-            <w:r>
-              <w:rPr>
-                <w:rFonts w:ascii="Times New Roman" w:eastAsia="Times New Roman" w:hAnsi="Times New Roman" w:cs="Times New Roman"/>
-                <w:kern w:val="0"/>
-                <w:sz w:val="17"/>
-                <w:szCs w:val="17"/>
-                <w:lang w:eastAsia="nl-NL"/>
-                <w14:ligatures w14:val="none"/>
-              </w:rPr>
-              <w:t>e</w:t>
-            </w:r>
-            <w:proofErr w:type="gramEnd"/>
-            <w:r>
-              <w:rPr>
-                <w:rFonts w:ascii="Times New Roman" w:eastAsia="Times New Roman" w:hAnsi="Times New Roman" w:cs="Times New Roman"/>
-                <w:kern w:val="0"/>
-                <w:sz w:val="17"/>
-                <w:szCs w:val="17"/>
-                <w:lang w:eastAsia="nl-NL"/>
-                <w14:ligatures w14:val="none"/>
-              </w:rPr>
-              <w:t>4057163192</w:t>
+            <w:r>
+              <w:rPr>
+                <w:rFonts w:ascii="Times New Roman" w:eastAsia="Times New Roman" w:hAnsi="Times New Roman" w:cs="Times New Roman"/>
+                <w:kern w:val="0"/>
+                <w:sz w:val="17"/>
+                <w:szCs w:val="17"/>
+                <w:lang w:eastAsia="nl-NL"/>
+                <w14:ligatures w14:val="none"/>
+              </w:rPr>
+              <w:t>e4057163192</w:t>
             </w:r>
           </w:p>
         </w:tc>
@@ -3341,29 +3178,16 @@
                 <w14:ligatures w14:val="none"/>
               </w:rPr>
             </w:pPr>
-            <w:proofErr w:type="gramStart"/>
-            <w:r>
-              <w:rPr>
-                <w:rFonts w:ascii="Times New Roman" w:eastAsia="Times New Roman" w:hAnsi="Times New Roman" w:cs="Times New Roman"/>
-                <w:kern w:val="0"/>
-                <w:sz w:val="17"/>
-                <w:szCs w:val="17"/>
-                <w:lang w:eastAsia="nl-NL"/>
-                <w14:ligatures w14:val="none"/>
-              </w:rPr>
-              <w:t>e</w:t>
-            </w:r>
-            <w:proofErr w:type="gramEnd"/>
-            <w:r>
-              <w:rPr>
-                <w:rFonts w:ascii="Times New Roman" w:eastAsia="Times New Roman" w:hAnsi="Times New Roman" w:cs="Times New Roman"/>
-                <w:kern w:val="0"/>
-                <w:sz w:val="17"/>
-                <w:szCs w:val="17"/>
-                <w:lang w:eastAsia="nl-NL"/>
-                <w14:ligatures w14:val="none"/>
-              </w:rPr>
-              <w:t>4057163193</w:t>
+            <w:r>
+              <w:rPr>
+                <w:rFonts w:ascii="Times New Roman" w:eastAsia="Times New Roman" w:hAnsi="Times New Roman" w:cs="Times New Roman"/>
+                <w:kern w:val="0"/>
+                <w:sz w:val="17"/>
+                <w:szCs w:val="17"/>
+                <w:lang w:eastAsia="nl-NL"/>
+                <w14:ligatures w14:val="none"/>
+              </w:rPr>
+              <w:t>e4057163193</w:t>
             </w:r>
           </w:p>
         </w:tc>
@@ -3681,29 +3505,16 @@
                 <w14:ligatures w14:val="none"/>
               </w:rPr>
             </w:pPr>
-            <w:proofErr w:type="gramStart"/>
-            <w:r>
-              <w:rPr>
-                <w:rFonts w:ascii="Times New Roman" w:eastAsia="Times New Roman" w:hAnsi="Times New Roman" w:cs="Times New Roman"/>
-                <w:kern w:val="0"/>
-                <w:sz w:val="17"/>
-                <w:szCs w:val="17"/>
-                <w:lang w:eastAsia="nl-NL"/>
-                <w14:ligatures w14:val="none"/>
-              </w:rPr>
-              <w:t>e</w:t>
-            </w:r>
-            <w:proofErr w:type="gramEnd"/>
-            <w:r>
-              <w:rPr>
-                <w:rFonts w:ascii="Times New Roman" w:eastAsia="Times New Roman" w:hAnsi="Times New Roman" w:cs="Times New Roman"/>
-                <w:kern w:val="0"/>
-                <w:sz w:val="17"/>
-                <w:szCs w:val="17"/>
-                <w:lang w:eastAsia="nl-NL"/>
-                <w14:ligatures w14:val="none"/>
-              </w:rPr>
-              <w:t>4057163194</w:t>
+            <w:r>
+              <w:rPr>
+                <w:rFonts w:ascii="Times New Roman" w:eastAsia="Times New Roman" w:hAnsi="Times New Roman" w:cs="Times New Roman"/>
+                <w:kern w:val="0"/>
+                <w:sz w:val="17"/>
+                <w:szCs w:val="17"/>
+                <w:lang w:eastAsia="nl-NL"/>
+                <w14:ligatures w14:val="none"/>
+              </w:rPr>
+              <w:t>e4057163194</w:t>
             </w:r>
           </w:p>
         </w:tc>
@@ -4021,29 +3832,16 @@
                 <w14:ligatures w14:val="none"/>
               </w:rPr>
             </w:pPr>
-            <w:proofErr w:type="gramStart"/>
-            <w:r>
-              <w:rPr>
-                <w:rFonts w:ascii="Times New Roman" w:eastAsia="Times New Roman" w:hAnsi="Times New Roman" w:cs="Times New Roman"/>
-                <w:kern w:val="0"/>
-                <w:sz w:val="17"/>
-                <w:szCs w:val="17"/>
-                <w:lang w:eastAsia="nl-NL"/>
-                <w14:ligatures w14:val="none"/>
-              </w:rPr>
-              <w:t>e</w:t>
-            </w:r>
-            <w:proofErr w:type="gramEnd"/>
-            <w:r>
-              <w:rPr>
-                <w:rFonts w:ascii="Times New Roman" w:eastAsia="Times New Roman" w:hAnsi="Times New Roman" w:cs="Times New Roman"/>
-                <w:kern w:val="0"/>
-                <w:sz w:val="17"/>
-                <w:szCs w:val="17"/>
-                <w:lang w:eastAsia="nl-NL"/>
-                <w14:ligatures w14:val="none"/>
-              </w:rPr>
-              <w:t>4057163195</w:t>
+            <w:r>
+              <w:rPr>
+                <w:rFonts w:ascii="Times New Roman" w:eastAsia="Times New Roman" w:hAnsi="Times New Roman" w:cs="Times New Roman"/>
+                <w:kern w:val="0"/>
+                <w:sz w:val="17"/>
+                <w:szCs w:val="17"/>
+                <w:lang w:eastAsia="nl-NL"/>
+                <w14:ligatures w14:val="none"/>
+              </w:rPr>
+              <w:t>e4057163195</w:t>
             </w:r>
           </w:p>
         </w:tc>
@@ -4361,29 +4159,16 @@
                 <w14:ligatures w14:val="none"/>
               </w:rPr>
             </w:pPr>
-            <w:proofErr w:type="gramStart"/>
-            <w:r>
-              <w:rPr>
-                <w:rFonts w:ascii="Times New Roman" w:eastAsia="Times New Roman" w:hAnsi="Times New Roman" w:cs="Times New Roman"/>
-                <w:kern w:val="0"/>
-                <w:sz w:val="17"/>
-                <w:szCs w:val="17"/>
-                <w:lang w:eastAsia="nl-NL"/>
-                <w14:ligatures w14:val="none"/>
-              </w:rPr>
-              <w:t>e</w:t>
-            </w:r>
-            <w:proofErr w:type="gramEnd"/>
-            <w:r>
-              <w:rPr>
-                <w:rFonts w:ascii="Times New Roman" w:eastAsia="Times New Roman" w:hAnsi="Times New Roman" w:cs="Times New Roman"/>
-                <w:kern w:val="0"/>
-                <w:sz w:val="17"/>
-                <w:szCs w:val="17"/>
-                <w:lang w:eastAsia="nl-NL"/>
-                <w14:ligatures w14:val="none"/>
-              </w:rPr>
-              <w:t>4057163196</w:t>
+            <w:r>
+              <w:rPr>
+                <w:rFonts w:ascii="Times New Roman" w:eastAsia="Times New Roman" w:hAnsi="Times New Roman" w:cs="Times New Roman"/>
+                <w:kern w:val="0"/>
+                <w:sz w:val="17"/>
+                <w:szCs w:val="17"/>
+                <w:lang w:eastAsia="nl-NL"/>
+                <w14:ligatures w14:val="none"/>
+              </w:rPr>
+              <w:t>e4057163196</w:t>
             </w:r>
           </w:p>
         </w:tc>
@@ -4701,29 +4486,16 @@
                 <w14:ligatures w14:val="none"/>
               </w:rPr>
             </w:pPr>
-            <w:proofErr w:type="gramStart"/>
-            <w:r>
-              <w:rPr>
-                <w:rFonts w:ascii="Times New Roman" w:eastAsia="Times New Roman" w:hAnsi="Times New Roman" w:cs="Times New Roman"/>
-                <w:kern w:val="0"/>
-                <w:sz w:val="17"/>
-                <w:szCs w:val="17"/>
-                <w:lang w:eastAsia="nl-NL"/>
-                <w14:ligatures w14:val="none"/>
-              </w:rPr>
-              <w:t>e</w:t>
-            </w:r>
-            <w:proofErr w:type="gramEnd"/>
-            <w:r>
-              <w:rPr>
-                <w:rFonts w:ascii="Times New Roman" w:eastAsia="Times New Roman" w:hAnsi="Times New Roman" w:cs="Times New Roman"/>
-                <w:kern w:val="0"/>
-                <w:sz w:val="17"/>
-                <w:szCs w:val="17"/>
-                <w:lang w:eastAsia="nl-NL"/>
-                <w14:ligatures w14:val="none"/>
-              </w:rPr>
-              <w:t>4057163197</w:t>
+            <w:r>
+              <w:rPr>
+                <w:rFonts w:ascii="Times New Roman" w:eastAsia="Times New Roman" w:hAnsi="Times New Roman" w:cs="Times New Roman"/>
+                <w:kern w:val="0"/>
+                <w:sz w:val="17"/>
+                <w:szCs w:val="17"/>
+                <w:lang w:eastAsia="nl-NL"/>
+                <w14:ligatures w14:val="none"/>
+              </w:rPr>
+              <w:t>e4057163197</w:t>
             </w:r>
           </w:p>
         </w:tc>
@@ -5041,29 +4813,16 @@
                 <w14:ligatures w14:val="none"/>
               </w:rPr>
             </w:pPr>
-            <w:proofErr w:type="gramStart"/>
-            <w:r>
-              <w:rPr>
-                <w:rFonts w:ascii="Times New Roman" w:eastAsia="Times New Roman" w:hAnsi="Times New Roman" w:cs="Times New Roman"/>
-                <w:kern w:val="0"/>
-                <w:sz w:val="17"/>
-                <w:szCs w:val="17"/>
-                <w:lang w:eastAsia="nl-NL"/>
-                <w14:ligatures w14:val="none"/>
-              </w:rPr>
-              <w:t>e</w:t>
-            </w:r>
-            <w:proofErr w:type="gramEnd"/>
-            <w:r>
-              <w:rPr>
-                <w:rFonts w:ascii="Times New Roman" w:eastAsia="Times New Roman" w:hAnsi="Times New Roman" w:cs="Times New Roman"/>
-                <w:kern w:val="0"/>
-                <w:sz w:val="17"/>
-                <w:szCs w:val="17"/>
-                <w:lang w:eastAsia="nl-NL"/>
-                <w14:ligatures w14:val="none"/>
-              </w:rPr>
-              <w:t>4057163198</w:t>
+            <w:r>
+              <w:rPr>
+                <w:rFonts w:ascii="Times New Roman" w:eastAsia="Times New Roman" w:hAnsi="Times New Roman" w:cs="Times New Roman"/>
+                <w:kern w:val="0"/>
+                <w:sz w:val="17"/>
+                <w:szCs w:val="17"/>
+                <w:lang w:eastAsia="nl-NL"/>
+                <w14:ligatures w14:val="none"/>
+              </w:rPr>
+              <w:t>e4057163198</w:t>
             </w:r>
           </w:p>
         </w:tc>
@@ -5381,29 +5140,16 @@
                 <w14:ligatures w14:val="none"/>
               </w:rPr>
             </w:pPr>
-            <w:proofErr w:type="gramStart"/>
-            <w:r>
-              <w:rPr>
-                <w:rFonts w:ascii="Times New Roman" w:eastAsia="Times New Roman" w:hAnsi="Times New Roman" w:cs="Times New Roman"/>
-                <w:kern w:val="0"/>
-                <w:sz w:val="17"/>
-                <w:szCs w:val="17"/>
-                <w:lang w:eastAsia="nl-NL"/>
-                <w14:ligatures w14:val="none"/>
-              </w:rPr>
-              <w:t>e</w:t>
-            </w:r>
-            <w:proofErr w:type="gramEnd"/>
-            <w:r>
-              <w:rPr>
-                <w:rFonts w:ascii="Times New Roman" w:eastAsia="Times New Roman" w:hAnsi="Times New Roman" w:cs="Times New Roman"/>
-                <w:kern w:val="0"/>
-                <w:sz w:val="17"/>
-                <w:szCs w:val="17"/>
-                <w:lang w:eastAsia="nl-NL"/>
-                <w14:ligatures w14:val="none"/>
-              </w:rPr>
-              <w:t>4057163199</w:t>
+            <w:r>
+              <w:rPr>
+                <w:rFonts w:ascii="Times New Roman" w:eastAsia="Times New Roman" w:hAnsi="Times New Roman" w:cs="Times New Roman"/>
+                <w:kern w:val="0"/>
+                <w:sz w:val="17"/>
+                <w:szCs w:val="17"/>
+                <w:lang w:eastAsia="nl-NL"/>
+                <w14:ligatures w14:val="none"/>
+              </w:rPr>
+              <w:t>e4057163199</w:t>
             </w:r>
           </w:p>
         </w:tc>
@@ -5721,29 +5467,16 @@
                 <w14:ligatures w14:val="none"/>
               </w:rPr>
             </w:pPr>
-            <w:proofErr w:type="gramStart"/>
-            <w:r>
-              <w:rPr>
-                <w:rFonts w:ascii="Times New Roman" w:eastAsia="Times New Roman" w:hAnsi="Times New Roman" w:cs="Times New Roman"/>
-                <w:kern w:val="0"/>
-                <w:sz w:val="17"/>
-                <w:szCs w:val="17"/>
-                <w:lang w:eastAsia="nl-NL"/>
-                <w14:ligatures w14:val="none"/>
-              </w:rPr>
-              <w:t>e</w:t>
-            </w:r>
-            <w:proofErr w:type="gramEnd"/>
-            <w:r>
-              <w:rPr>
-                <w:rFonts w:ascii="Times New Roman" w:eastAsia="Times New Roman" w:hAnsi="Times New Roman" w:cs="Times New Roman"/>
-                <w:kern w:val="0"/>
-                <w:sz w:val="17"/>
-                <w:szCs w:val="17"/>
-                <w:lang w:eastAsia="nl-NL"/>
-                <w14:ligatures w14:val="none"/>
-              </w:rPr>
-              <w:t>4057163200</w:t>
+            <w:r>
+              <w:rPr>
+                <w:rFonts w:ascii="Times New Roman" w:eastAsia="Times New Roman" w:hAnsi="Times New Roman" w:cs="Times New Roman"/>
+                <w:kern w:val="0"/>
+                <w:sz w:val="17"/>
+                <w:szCs w:val="17"/>
+                <w:lang w:eastAsia="nl-NL"/>
+                <w14:ligatures w14:val="none"/>
+              </w:rPr>
+              <w:t>e4057163200</w:t>
             </w:r>
           </w:p>
         </w:tc>
@@ -6061,29 +5794,16 @@
                 <w14:ligatures w14:val="none"/>
               </w:rPr>
             </w:pPr>
-            <w:proofErr w:type="gramStart"/>
-            <w:r>
-              <w:rPr>
-                <w:rFonts w:ascii="Times New Roman" w:eastAsia="Times New Roman" w:hAnsi="Times New Roman" w:cs="Times New Roman"/>
-                <w:kern w:val="0"/>
-                <w:sz w:val="17"/>
-                <w:szCs w:val="17"/>
-                <w:lang w:eastAsia="nl-NL"/>
-                <w14:ligatures w14:val="none"/>
-              </w:rPr>
-              <w:t>e</w:t>
-            </w:r>
-            <w:proofErr w:type="gramEnd"/>
-            <w:r>
-              <w:rPr>
-                <w:rFonts w:ascii="Times New Roman" w:eastAsia="Times New Roman" w:hAnsi="Times New Roman" w:cs="Times New Roman"/>
-                <w:kern w:val="0"/>
-                <w:sz w:val="17"/>
-                <w:szCs w:val="17"/>
-                <w:lang w:eastAsia="nl-NL"/>
-                <w14:ligatures w14:val="none"/>
-              </w:rPr>
-              <w:t>4057163201</w:t>
+            <w:r>
+              <w:rPr>
+                <w:rFonts w:ascii="Times New Roman" w:eastAsia="Times New Roman" w:hAnsi="Times New Roman" w:cs="Times New Roman"/>
+                <w:kern w:val="0"/>
+                <w:sz w:val="17"/>
+                <w:szCs w:val="17"/>
+                <w:lang w:eastAsia="nl-NL"/>
+                <w14:ligatures w14:val="none"/>
+              </w:rPr>
+              <w:t>e4057163201</w:t>
             </w:r>
           </w:p>
         </w:tc>
@@ -6401,29 +6121,16 @@
                 <w14:ligatures w14:val="none"/>
               </w:rPr>
             </w:pPr>
-            <w:proofErr w:type="gramStart"/>
-            <w:r>
-              <w:rPr>
-                <w:rFonts w:ascii="Times New Roman" w:eastAsia="Times New Roman" w:hAnsi="Times New Roman" w:cs="Times New Roman"/>
-                <w:kern w:val="0"/>
-                <w:sz w:val="17"/>
-                <w:szCs w:val="17"/>
-                <w:lang w:eastAsia="nl-NL"/>
-                <w14:ligatures w14:val="none"/>
-              </w:rPr>
-              <w:t>e</w:t>
-            </w:r>
-            <w:proofErr w:type="gramEnd"/>
-            <w:r>
-              <w:rPr>
-                <w:rFonts w:ascii="Times New Roman" w:eastAsia="Times New Roman" w:hAnsi="Times New Roman" w:cs="Times New Roman"/>
-                <w:kern w:val="0"/>
-                <w:sz w:val="17"/>
-                <w:szCs w:val="17"/>
-                <w:lang w:eastAsia="nl-NL"/>
-                <w14:ligatures w14:val="none"/>
-              </w:rPr>
-              <w:t>4057163202</w:t>
+            <w:r>
+              <w:rPr>
+                <w:rFonts w:ascii="Times New Roman" w:eastAsia="Times New Roman" w:hAnsi="Times New Roman" w:cs="Times New Roman"/>
+                <w:kern w:val="0"/>
+                <w:sz w:val="17"/>
+                <w:szCs w:val="17"/>
+                <w:lang w:eastAsia="nl-NL"/>
+                <w14:ligatures w14:val="none"/>
+              </w:rPr>
+              <w:t>e4057163202</w:t>
             </w:r>
           </w:p>
         </w:tc>
@@ -6741,29 +6448,16 @@
                 <w14:ligatures w14:val="none"/>
               </w:rPr>
             </w:pPr>
-            <w:proofErr w:type="gramStart"/>
-            <w:r>
-              <w:rPr>
-                <w:rFonts w:ascii="Times New Roman" w:eastAsia="Times New Roman" w:hAnsi="Times New Roman" w:cs="Times New Roman"/>
-                <w:kern w:val="0"/>
-                <w:sz w:val="17"/>
-                <w:szCs w:val="17"/>
-                <w:lang w:eastAsia="nl-NL"/>
-                <w14:ligatures w14:val="none"/>
-              </w:rPr>
-              <w:t>e</w:t>
-            </w:r>
-            <w:proofErr w:type="gramEnd"/>
-            <w:r>
-              <w:rPr>
-                <w:rFonts w:ascii="Times New Roman" w:eastAsia="Times New Roman" w:hAnsi="Times New Roman" w:cs="Times New Roman"/>
-                <w:kern w:val="0"/>
-                <w:sz w:val="17"/>
-                <w:szCs w:val="17"/>
-                <w:lang w:eastAsia="nl-NL"/>
-                <w14:ligatures w14:val="none"/>
-              </w:rPr>
-              <w:t>4057163203</w:t>
+            <w:r>
+              <w:rPr>
+                <w:rFonts w:ascii="Times New Roman" w:eastAsia="Times New Roman" w:hAnsi="Times New Roman" w:cs="Times New Roman"/>
+                <w:kern w:val="0"/>
+                <w:sz w:val="17"/>
+                <w:szCs w:val="17"/>
+                <w:lang w:eastAsia="nl-NL"/>
+                <w14:ligatures w14:val="none"/>
+              </w:rPr>
+              <w:t>e4057163203</w:t>
             </w:r>
           </w:p>
         </w:tc>
@@ -7081,29 +6775,16 @@
                 <w14:ligatures w14:val="none"/>
               </w:rPr>
             </w:pPr>
-            <w:proofErr w:type="gramStart"/>
-            <w:r>
-              <w:rPr>
-                <w:rFonts w:ascii="Times New Roman" w:eastAsia="Times New Roman" w:hAnsi="Times New Roman" w:cs="Times New Roman"/>
-                <w:kern w:val="0"/>
-                <w:sz w:val="17"/>
-                <w:szCs w:val="17"/>
-                <w:lang w:eastAsia="nl-NL"/>
-                <w14:ligatures w14:val="none"/>
-              </w:rPr>
-              <w:t>e</w:t>
-            </w:r>
-            <w:proofErr w:type="gramEnd"/>
-            <w:r>
-              <w:rPr>
-                <w:rFonts w:ascii="Times New Roman" w:eastAsia="Times New Roman" w:hAnsi="Times New Roman" w:cs="Times New Roman"/>
-                <w:kern w:val="0"/>
-                <w:sz w:val="17"/>
-                <w:szCs w:val="17"/>
-                <w:lang w:eastAsia="nl-NL"/>
-                <w14:ligatures w14:val="none"/>
-              </w:rPr>
-              <w:t>4057163204</w:t>
+            <w:r>
+              <w:rPr>
+                <w:rFonts w:ascii="Times New Roman" w:eastAsia="Times New Roman" w:hAnsi="Times New Roman" w:cs="Times New Roman"/>
+                <w:kern w:val="0"/>
+                <w:sz w:val="17"/>
+                <w:szCs w:val="17"/>
+                <w:lang w:eastAsia="nl-NL"/>
+                <w14:ligatures w14:val="none"/>
+              </w:rPr>
+              <w:t>e4057163204</w:t>
             </w:r>
           </w:p>
         </w:tc>
@@ -7421,29 +7102,16 @@
                 <w14:ligatures w14:val="none"/>
               </w:rPr>
             </w:pPr>
-            <w:proofErr w:type="gramStart"/>
-            <w:r>
-              <w:rPr>
-                <w:rFonts w:ascii="Times New Roman" w:eastAsia="Times New Roman" w:hAnsi="Times New Roman" w:cs="Times New Roman"/>
-                <w:kern w:val="0"/>
-                <w:sz w:val="17"/>
-                <w:szCs w:val="17"/>
-                <w:lang w:eastAsia="nl-NL"/>
-                <w14:ligatures w14:val="none"/>
-              </w:rPr>
-              <w:t>e</w:t>
-            </w:r>
-            <w:proofErr w:type="gramEnd"/>
-            <w:r>
-              <w:rPr>
-                <w:rFonts w:ascii="Times New Roman" w:eastAsia="Times New Roman" w:hAnsi="Times New Roman" w:cs="Times New Roman"/>
-                <w:kern w:val="0"/>
-                <w:sz w:val="17"/>
-                <w:szCs w:val="17"/>
-                <w:lang w:eastAsia="nl-NL"/>
-                <w14:ligatures w14:val="none"/>
-              </w:rPr>
-              <w:t>4057163205</w:t>
+            <w:r>
+              <w:rPr>
+                <w:rFonts w:ascii="Times New Roman" w:eastAsia="Times New Roman" w:hAnsi="Times New Roman" w:cs="Times New Roman"/>
+                <w:kern w:val="0"/>
+                <w:sz w:val="17"/>
+                <w:szCs w:val="17"/>
+                <w:lang w:eastAsia="nl-NL"/>
+                <w14:ligatures w14:val="none"/>
+              </w:rPr>
+              <w:t>e4057163205</w:t>
             </w:r>
           </w:p>
         </w:tc>
@@ -7761,29 +7429,16 @@
                 <w14:ligatures w14:val="none"/>
               </w:rPr>
             </w:pPr>
-            <w:proofErr w:type="gramStart"/>
-            <w:r>
-              <w:rPr>
-                <w:rFonts w:ascii="Times New Roman" w:eastAsia="Times New Roman" w:hAnsi="Times New Roman" w:cs="Times New Roman"/>
-                <w:kern w:val="0"/>
-                <w:sz w:val="17"/>
-                <w:szCs w:val="17"/>
-                <w:lang w:eastAsia="nl-NL"/>
-                <w14:ligatures w14:val="none"/>
-              </w:rPr>
-              <w:t>e</w:t>
-            </w:r>
-            <w:proofErr w:type="gramEnd"/>
-            <w:r>
-              <w:rPr>
-                <w:rFonts w:ascii="Times New Roman" w:eastAsia="Times New Roman" w:hAnsi="Times New Roman" w:cs="Times New Roman"/>
-                <w:kern w:val="0"/>
-                <w:sz w:val="17"/>
-                <w:szCs w:val="17"/>
-                <w:lang w:eastAsia="nl-NL"/>
-                <w14:ligatures w14:val="none"/>
-              </w:rPr>
-              <w:t>4057163206</w:t>
+            <w:r>
+              <w:rPr>
+                <w:rFonts w:ascii="Times New Roman" w:eastAsia="Times New Roman" w:hAnsi="Times New Roman" w:cs="Times New Roman"/>
+                <w:kern w:val="0"/>
+                <w:sz w:val="17"/>
+                <w:szCs w:val="17"/>
+                <w:lang w:eastAsia="nl-NL"/>
+                <w14:ligatures w14:val="none"/>
+              </w:rPr>
+              <w:t>e4057163206</w:t>
             </w:r>
           </w:p>
         </w:tc>
@@ -8102,29 +7757,16 @@
                 <w14:ligatures w14:val="none"/>
               </w:rPr>
             </w:pPr>
-            <w:proofErr w:type="gramStart"/>
-            <w:r>
-              <w:rPr>
-                <w:rFonts w:ascii="Times New Roman" w:eastAsia="Times New Roman" w:hAnsi="Times New Roman" w:cs="Times New Roman"/>
-                <w:kern w:val="0"/>
-                <w:sz w:val="17"/>
-                <w:szCs w:val="17"/>
-                <w:lang w:eastAsia="nl-NL"/>
-                <w14:ligatures w14:val="none"/>
-              </w:rPr>
-              <w:t>e</w:t>
-            </w:r>
-            <w:proofErr w:type="gramEnd"/>
-            <w:r>
-              <w:rPr>
-                <w:rFonts w:ascii="Times New Roman" w:eastAsia="Times New Roman" w:hAnsi="Times New Roman" w:cs="Times New Roman"/>
-                <w:kern w:val="0"/>
-                <w:sz w:val="17"/>
-                <w:szCs w:val="17"/>
-                <w:lang w:eastAsia="nl-NL"/>
-                <w14:ligatures w14:val="none"/>
-              </w:rPr>
-              <w:t>4057163207</w:t>
+            <w:r>
+              <w:rPr>
+                <w:rFonts w:ascii="Times New Roman" w:eastAsia="Times New Roman" w:hAnsi="Times New Roman" w:cs="Times New Roman"/>
+                <w:kern w:val="0"/>
+                <w:sz w:val="17"/>
+                <w:szCs w:val="17"/>
+                <w:lang w:eastAsia="nl-NL"/>
+                <w14:ligatures w14:val="none"/>
+              </w:rPr>
+              <w:t>e4057163207</w:t>
             </w:r>
           </w:p>
         </w:tc>
@@ -8442,29 +8084,16 @@
                 <w14:ligatures w14:val="none"/>
               </w:rPr>
             </w:pPr>
-            <w:proofErr w:type="gramStart"/>
-            <w:r>
-              <w:rPr>
-                <w:rFonts w:ascii="Times New Roman" w:eastAsia="Times New Roman" w:hAnsi="Times New Roman" w:cs="Times New Roman"/>
-                <w:kern w:val="0"/>
-                <w:sz w:val="17"/>
-                <w:szCs w:val="17"/>
-                <w:lang w:eastAsia="nl-NL"/>
-                <w14:ligatures w14:val="none"/>
-              </w:rPr>
-              <w:t>e</w:t>
-            </w:r>
-            <w:proofErr w:type="gramEnd"/>
-            <w:r>
-              <w:rPr>
-                <w:rFonts w:ascii="Times New Roman" w:eastAsia="Times New Roman" w:hAnsi="Times New Roman" w:cs="Times New Roman"/>
-                <w:kern w:val="0"/>
-                <w:sz w:val="17"/>
-                <w:szCs w:val="17"/>
-                <w:lang w:eastAsia="nl-NL"/>
-                <w14:ligatures w14:val="none"/>
-              </w:rPr>
-              <w:t>4057163208</w:t>
+            <w:r>
+              <w:rPr>
+                <w:rFonts w:ascii="Times New Roman" w:eastAsia="Times New Roman" w:hAnsi="Times New Roman" w:cs="Times New Roman"/>
+                <w:kern w:val="0"/>
+                <w:sz w:val="17"/>
+                <w:szCs w:val="17"/>
+                <w:lang w:eastAsia="nl-NL"/>
+                <w14:ligatures w14:val="none"/>
+              </w:rPr>
+              <w:t>e4057163208</w:t>
             </w:r>
           </w:p>
         </w:tc>
@@ -8782,29 +8411,16 @@
                 <w14:ligatures w14:val="none"/>
               </w:rPr>
             </w:pPr>
-            <w:proofErr w:type="gramStart"/>
-            <w:r>
-              <w:rPr>
-                <w:rFonts w:ascii="Times New Roman" w:eastAsia="Times New Roman" w:hAnsi="Times New Roman" w:cs="Times New Roman"/>
-                <w:kern w:val="0"/>
-                <w:sz w:val="17"/>
-                <w:szCs w:val="17"/>
-                <w:lang w:eastAsia="nl-NL"/>
-                <w14:ligatures w14:val="none"/>
-              </w:rPr>
-              <w:t>e</w:t>
-            </w:r>
-            <w:proofErr w:type="gramEnd"/>
-            <w:r>
-              <w:rPr>
-                <w:rFonts w:ascii="Times New Roman" w:eastAsia="Times New Roman" w:hAnsi="Times New Roman" w:cs="Times New Roman"/>
-                <w:kern w:val="0"/>
-                <w:sz w:val="17"/>
-                <w:szCs w:val="17"/>
-                <w:lang w:eastAsia="nl-NL"/>
-                <w14:ligatures w14:val="none"/>
-              </w:rPr>
-              <w:t>4057163209</w:t>
+            <w:r>
+              <w:rPr>
+                <w:rFonts w:ascii="Times New Roman" w:eastAsia="Times New Roman" w:hAnsi="Times New Roman" w:cs="Times New Roman"/>
+                <w:kern w:val="0"/>
+                <w:sz w:val="17"/>
+                <w:szCs w:val="17"/>
+                <w:lang w:eastAsia="nl-NL"/>
+                <w14:ligatures w14:val="none"/>
+              </w:rPr>
+              <w:t>e4057163209</w:t>
             </w:r>
           </w:p>
         </w:tc>
@@ -9122,29 +8738,16 @@
                 <w14:ligatures w14:val="none"/>
               </w:rPr>
             </w:pPr>
-            <w:proofErr w:type="gramStart"/>
-            <w:r>
-              <w:rPr>
-                <w:rFonts w:ascii="Times New Roman" w:eastAsia="Times New Roman" w:hAnsi="Times New Roman" w:cs="Times New Roman"/>
-                <w:kern w:val="0"/>
-                <w:sz w:val="17"/>
-                <w:szCs w:val="17"/>
-                <w:lang w:eastAsia="nl-NL"/>
-                <w14:ligatures w14:val="none"/>
-              </w:rPr>
-              <w:t>e</w:t>
-            </w:r>
-            <w:proofErr w:type="gramEnd"/>
-            <w:r>
-              <w:rPr>
-                <w:rFonts w:ascii="Times New Roman" w:eastAsia="Times New Roman" w:hAnsi="Times New Roman" w:cs="Times New Roman"/>
-                <w:kern w:val="0"/>
-                <w:sz w:val="17"/>
-                <w:szCs w:val="17"/>
-                <w:lang w:eastAsia="nl-NL"/>
-                <w14:ligatures w14:val="none"/>
-              </w:rPr>
-              <w:t>4057163210</w:t>
+            <w:r>
+              <w:rPr>
+                <w:rFonts w:ascii="Times New Roman" w:eastAsia="Times New Roman" w:hAnsi="Times New Roman" w:cs="Times New Roman"/>
+                <w:kern w:val="0"/>
+                <w:sz w:val="17"/>
+                <w:szCs w:val="17"/>
+                <w:lang w:eastAsia="nl-NL"/>
+                <w14:ligatures w14:val="none"/>
+              </w:rPr>
+              <w:t>e4057163210</w:t>
             </w:r>
           </w:p>
         </w:tc>
@@ -9462,29 +9065,16 @@
                 <w14:ligatures w14:val="none"/>
               </w:rPr>
             </w:pPr>
-            <w:proofErr w:type="gramStart"/>
-            <w:r>
-              <w:rPr>
-                <w:rFonts w:ascii="Times New Roman" w:eastAsia="Times New Roman" w:hAnsi="Times New Roman" w:cs="Times New Roman"/>
-                <w:kern w:val="0"/>
-                <w:sz w:val="17"/>
-                <w:szCs w:val="17"/>
-                <w:lang w:eastAsia="nl-NL"/>
-                <w14:ligatures w14:val="none"/>
-              </w:rPr>
-              <w:t>e</w:t>
-            </w:r>
-            <w:proofErr w:type="gramEnd"/>
-            <w:r>
-              <w:rPr>
-                <w:rFonts w:ascii="Times New Roman" w:eastAsia="Times New Roman" w:hAnsi="Times New Roman" w:cs="Times New Roman"/>
-                <w:kern w:val="0"/>
-                <w:sz w:val="17"/>
-                <w:szCs w:val="17"/>
-                <w:lang w:eastAsia="nl-NL"/>
-                <w14:ligatures w14:val="none"/>
-              </w:rPr>
-              <w:t>4057163211</w:t>
+            <w:r>
+              <w:rPr>
+                <w:rFonts w:ascii="Times New Roman" w:eastAsia="Times New Roman" w:hAnsi="Times New Roman" w:cs="Times New Roman"/>
+                <w:kern w:val="0"/>
+                <w:sz w:val="17"/>
+                <w:szCs w:val="17"/>
+                <w:lang w:eastAsia="nl-NL"/>
+                <w14:ligatures w14:val="none"/>
+              </w:rPr>
+              <w:t>e4057163211</w:t>
             </w:r>
           </w:p>
         </w:tc>
@@ -9802,29 +9392,16 @@
                 <w14:ligatures w14:val="none"/>
               </w:rPr>
             </w:pPr>
-            <w:proofErr w:type="gramStart"/>
-            <w:r>
-              <w:rPr>
-                <w:rFonts w:ascii="Times New Roman" w:eastAsia="Times New Roman" w:hAnsi="Times New Roman" w:cs="Times New Roman"/>
-                <w:kern w:val="0"/>
-                <w:sz w:val="17"/>
-                <w:szCs w:val="17"/>
-                <w:lang w:eastAsia="nl-NL"/>
-                <w14:ligatures w14:val="none"/>
-              </w:rPr>
-              <w:t>e</w:t>
-            </w:r>
-            <w:proofErr w:type="gramEnd"/>
-            <w:r>
-              <w:rPr>
-                <w:rFonts w:ascii="Times New Roman" w:eastAsia="Times New Roman" w:hAnsi="Times New Roman" w:cs="Times New Roman"/>
-                <w:kern w:val="0"/>
-                <w:sz w:val="17"/>
-                <w:szCs w:val="17"/>
-                <w:lang w:eastAsia="nl-NL"/>
-                <w14:ligatures w14:val="none"/>
-              </w:rPr>
-              <w:t>4057163212</w:t>
+            <w:r>
+              <w:rPr>
+                <w:rFonts w:ascii="Times New Roman" w:eastAsia="Times New Roman" w:hAnsi="Times New Roman" w:cs="Times New Roman"/>
+                <w:kern w:val="0"/>
+                <w:sz w:val="17"/>
+                <w:szCs w:val="17"/>
+                <w:lang w:eastAsia="nl-NL"/>
+                <w14:ligatures w14:val="none"/>
+              </w:rPr>
+              <w:t>e4057163212</w:t>
             </w:r>
           </w:p>
         </w:tc>
@@ -10142,29 +9719,16 @@
                 <w14:ligatures w14:val="none"/>
               </w:rPr>
             </w:pPr>
-            <w:proofErr w:type="gramStart"/>
-            <w:r>
-              <w:rPr>
-                <w:rFonts w:ascii="Times New Roman" w:eastAsia="Times New Roman" w:hAnsi="Times New Roman" w:cs="Times New Roman"/>
-                <w:kern w:val="0"/>
-                <w:sz w:val="17"/>
-                <w:szCs w:val="17"/>
-                <w:lang w:eastAsia="nl-NL"/>
-                <w14:ligatures w14:val="none"/>
-              </w:rPr>
-              <w:t>e</w:t>
-            </w:r>
-            <w:proofErr w:type="gramEnd"/>
-            <w:r>
-              <w:rPr>
-                <w:rFonts w:ascii="Times New Roman" w:eastAsia="Times New Roman" w:hAnsi="Times New Roman" w:cs="Times New Roman"/>
-                <w:kern w:val="0"/>
-                <w:sz w:val="17"/>
-                <w:szCs w:val="17"/>
-                <w:lang w:eastAsia="nl-NL"/>
-                <w14:ligatures w14:val="none"/>
-              </w:rPr>
-              <w:t>4057163213</w:t>
+            <w:r>
+              <w:rPr>
+                <w:rFonts w:ascii="Times New Roman" w:eastAsia="Times New Roman" w:hAnsi="Times New Roman" w:cs="Times New Roman"/>
+                <w:kern w:val="0"/>
+                <w:sz w:val="17"/>
+                <w:szCs w:val="17"/>
+                <w:lang w:eastAsia="nl-NL"/>
+                <w14:ligatures w14:val="none"/>
+              </w:rPr>
+              <w:t>e4057163213</w:t>
             </w:r>
           </w:p>
         </w:tc>
@@ -10482,29 +10046,16 @@
                 <w14:ligatures w14:val="none"/>
               </w:rPr>
             </w:pPr>
-            <w:proofErr w:type="gramStart"/>
-            <w:r>
-              <w:rPr>
-                <w:rFonts w:ascii="Times New Roman" w:eastAsia="Times New Roman" w:hAnsi="Times New Roman" w:cs="Times New Roman"/>
-                <w:kern w:val="0"/>
-                <w:sz w:val="17"/>
-                <w:szCs w:val="17"/>
-                <w:lang w:eastAsia="nl-NL"/>
-                <w14:ligatures w14:val="none"/>
-              </w:rPr>
-              <w:t>e</w:t>
-            </w:r>
-            <w:proofErr w:type="gramEnd"/>
-            <w:r>
-              <w:rPr>
-                <w:rFonts w:ascii="Times New Roman" w:eastAsia="Times New Roman" w:hAnsi="Times New Roman" w:cs="Times New Roman"/>
-                <w:kern w:val="0"/>
-                <w:sz w:val="17"/>
-                <w:szCs w:val="17"/>
-                <w:lang w:eastAsia="nl-NL"/>
-                <w14:ligatures w14:val="none"/>
-              </w:rPr>
-              <w:t>4057163214</w:t>
+            <w:r>
+              <w:rPr>
+                <w:rFonts w:ascii="Times New Roman" w:eastAsia="Times New Roman" w:hAnsi="Times New Roman" w:cs="Times New Roman"/>
+                <w:kern w:val="0"/>
+                <w:sz w:val="17"/>
+                <w:szCs w:val="17"/>
+                <w:lang w:eastAsia="nl-NL"/>
+                <w14:ligatures w14:val="none"/>
+              </w:rPr>
+              <w:t>e4057163214</w:t>
             </w:r>
           </w:p>
         </w:tc>
@@ -10822,29 +10373,16 @@
                 <w14:ligatures w14:val="none"/>
               </w:rPr>
             </w:pPr>
-            <w:proofErr w:type="gramStart"/>
-            <w:r>
-              <w:rPr>
-                <w:rFonts w:ascii="Times New Roman" w:eastAsia="Times New Roman" w:hAnsi="Times New Roman" w:cs="Times New Roman"/>
-                <w:kern w:val="0"/>
-                <w:sz w:val="17"/>
-                <w:szCs w:val="17"/>
-                <w:lang w:eastAsia="nl-NL"/>
-                <w14:ligatures w14:val="none"/>
-              </w:rPr>
-              <w:t>e</w:t>
-            </w:r>
-            <w:proofErr w:type="gramEnd"/>
-            <w:r>
-              <w:rPr>
-                <w:rFonts w:ascii="Times New Roman" w:eastAsia="Times New Roman" w:hAnsi="Times New Roman" w:cs="Times New Roman"/>
-                <w:kern w:val="0"/>
-                <w:sz w:val="17"/>
-                <w:szCs w:val="17"/>
-                <w:lang w:eastAsia="nl-NL"/>
-                <w14:ligatures w14:val="none"/>
-              </w:rPr>
-              <w:t>4057163215</w:t>
+            <w:r>
+              <w:rPr>
+                <w:rFonts w:ascii="Times New Roman" w:eastAsia="Times New Roman" w:hAnsi="Times New Roman" w:cs="Times New Roman"/>
+                <w:kern w:val="0"/>
+                <w:sz w:val="17"/>
+                <w:szCs w:val="17"/>
+                <w:lang w:eastAsia="nl-NL"/>
+                <w14:ligatures w14:val="none"/>
+              </w:rPr>
+              <w:t>e4057163215</w:t>
             </w:r>
           </w:p>
         </w:tc>
@@ -11162,29 +10700,16 @@
                 <w14:ligatures w14:val="none"/>
               </w:rPr>
             </w:pPr>
-            <w:proofErr w:type="gramStart"/>
-            <w:r>
-              <w:rPr>
-                <w:rFonts w:ascii="Times New Roman" w:eastAsia="Times New Roman" w:hAnsi="Times New Roman" w:cs="Times New Roman"/>
-                <w:kern w:val="0"/>
-                <w:sz w:val="17"/>
-                <w:szCs w:val="17"/>
-                <w:lang w:eastAsia="nl-NL"/>
-                <w14:ligatures w14:val="none"/>
-              </w:rPr>
-              <w:t>e</w:t>
-            </w:r>
-            <w:proofErr w:type="gramEnd"/>
-            <w:r>
-              <w:rPr>
-                <w:rFonts w:ascii="Times New Roman" w:eastAsia="Times New Roman" w:hAnsi="Times New Roman" w:cs="Times New Roman"/>
-                <w:kern w:val="0"/>
-                <w:sz w:val="17"/>
-                <w:szCs w:val="17"/>
-                <w:lang w:eastAsia="nl-NL"/>
-                <w14:ligatures w14:val="none"/>
-              </w:rPr>
-              <w:t>4057163216</w:t>
+            <w:r>
+              <w:rPr>
+                <w:rFonts w:ascii="Times New Roman" w:eastAsia="Times New Roman" w:hAnsi="Times New Roman" w:cs="Times New Roman"/>
+                <w:kern w:val="0"/>
+                <w:sz w:val="17"/>
+                <w:szCs w:val="17"/>
+                <w:lang w:eastAsia="nl-NL"/>
+                <w14:ligatures w14:val="none"/>
+              </w:rPr>
+              <w:t>e4057163216</w:t>
             </w:r>
           </w:p>
         </w:tc>
@@ -11502,29 +11027,16 @@
                 <w14:ligatures w14:val="none"/>
               </w:rPr>
             </w:pPr>
-            <w:proofErr w:type="gramStart"/>
-            <w:r>
-              <w:rPr>
-                <w:rFonts w:ascii="Times New Roman" w:eastAsia="Times New Roman" w:hAnsi="Times New Roman" w:cs="Times New Roman"/>
-                <w:kern w:val="0"/>
-                <w:sz w:val="17"/>
-                <w:szCs w:val="17"/>
-                <w:lang w:eastAsia="nl-NL"/>
-                <w14:ligatures w14:val="none"/>
-              </w:rPr>
-              <w:t>e</w:t>
-            </w:r>
-            <w:proofErr w:type="gramEnd"/>
-            <w:r>
-              <w:rPr>
-                <w:rFonts w:ascii="Times New Roman" w:eastAsia="Times New Roman" w:hAnsi="Times New Roman" w:cs="Times New Roman"/>
-                <w:kern w:val="0"/>
-                <w:sz w:val="17"/>
-                <w:szCs w:val="17"/>
-                <w:lang w:eastAsia="nl-NL"/>
-                <w14:ligatures w14:val="none"/>
-              </w:rPr>
-              <w:t>4057163217</w:t>
+            <w:r>
+              <w:rPr>
+                <w:rFonts w:ascii="Times New Roman" w:eastAsia="Times New Roman" w:hAnsi="Times New Roman" w:cs="Times New Roman"/>
+                <w:kern w:val="0"/>
+                <w:sz w:val="17"/>
+                <w:szCs w:val="17"/>
+                <w:lang w:eastAsia="nl-NL"/>
+                <w14:ligatures w14:val="none"/>
+              </w:rPr>
+              <w:t>e4057163217</w:t>
             </w:r>
           </w:p>
         </w:tc>
@@ -11842,29 +11354,16 @@
                 <w14:ligatures w14:val="none"/>
               </w:rPr>
             </w:pPr>
-            <w:proofErr w:type="gramStart"/>
-            <w:r>
-              <w:rPr>
-                <w:rFonts w:ascii="Times New Roman" w:eastAsia="Times New Roman" w:hAnsi="Times New Roman" w:cs="Times New Roman"/>
-                <w:kern w:val="0"/>
-                <w:sz w:val="17"/>
-                <w:szCs w:val="17"/>
-                <w:lang w:eastAsia="nl-NL"/>
-                <w14:ligatures w14:val="none"/>
-              </w:rPr>
-              <w:t>e</w:t>
-            </w:r>
-            <w:proofErr w:type="gramEnd"/>
-            <w:r>
-              <w:rPr>
-                <w:rFonts w:ascii="Times New Roman" w:eastAsia="Times New Roman" w:hAnsi="Times New Roman" w:cs="Times New Roman"/>
-                <w:kern w:val="0"/>
-                <w:sz w:val="17"/>
-                <w:szCs w:val="17"/>
-                <w:lang w:eastAsia="nl-NL"/>
-                <w14:ligatures w14:val="none"/>
-              </w:rPr>
-              <w:t>4057163218</w:t>
+            <w:r>
+              <w:rPr>
+                <w:rFonts w:ascii="Times New Roman" w:eastAsia="Times New Roman" w:hAnsi="Times New Roman" w:cs="Times New Roman"/>
+                <w:kern w:val="0"/>
+                <w:sz w:val="17"/>
+                <w:szCs w:val="17"/>
+                <w:lang w:eastAsia="nl-NL"/>
+                <w14:ligatures w14:val="none"/>
+              </w:rPr>
+              <w:t>e4057163218</w:t>
             </w:r>
           </w:p>
         </w:tc>
@@ -12182,29 +11681,16 @@
                 <w14:ligatures w14:val="none"/>
               </w:rPr>
             </w:pPr>
-            <w:proofErr w:type="gramStart"/>
-            <w:r>
-              <w:rPr>
-                <w:rFonts w:ascii="Times New Roman" w:eastAsia="Times New Roman" w:hAnsi="Times New Roman" w:cs="Times New Roman"/>
-                <w:kern w:val="0"/>
-                <w:sz w:val="17"/>
-                <w:szCs w:val="17"/>
-                <w:lang w:eastAsia="nl-NL"/>
-                <w14:ligatures w14:val="none"/>
-              </w:rPr>
-              <w:t>e</w:t>
-            </w:r>
-            <w:proofErr w:type="gramEnd"/>
-            <w:r>
-              <w:rPr>
-                <w:rFonts w:ascii="Times New Roman" w:eastAsia="Times New Roman" w:hAnsi="Times New Roman" w:cs="Times New Roman"/>
-                <w:kern w:val="0"/>
-                <w:sz w:val="17"/>
-                <w:szCs w:val="17"/>
-                <w:lang w:eastAsia="nl-NL"/>
-                <w14:ligatures w14:val="none"/>
-              </w:rPr>
-              <w:t>4057163219</w:t>
+            <w:r>
+              <w:rPr>
+                <w:rFonts w:ascii="Times New Roman" w:eastAsia="Times New Roman" w:hAnsi="Times New Roman" w:cs="Times New Roman"/>
+                <w:kern w:val="0"/>
+                <w:sz w:val="17"/>
+                <w:szCs w:val="17"/>
+                <w:lang w:eastAsia="nl-NL"/>
+                <w14:ligatures w14:val="none"/>
+              </w:rPr>
+              <w:t>e4057163219</w:t>
             </w:r>
           </w:p>
         </w:tc>
@@ -12522,29 +12008,16 @@
                 <w14:ligatures w14:val="none"/>
               </w:rPr>
             </w:pPr>
-            <w:proofErr w:type="gramStart"/>
-            <w:r>
-              <w:rPr>
-                <w:rFonts w:ascii="Times New Roman" w:eastAsia="Times New Roman" w:hAnsi="Times New Roman" w:cs="Times New Roman"/>
-                <w:kern w:val="0"/>
-                <w:sz w:val="17"/>
-                <w:szCs w:val="17"/>
-                <w:lang w:eastAsia="nl-NL"/>
-                <w14:ligatures w14:val="none"/>
-              </w:rPr>
-              <w:t>e</w:t>
-            </w:r>
-            <w:proofErr w:type="gramEnd"/>
-            <w:r>
-              <w:rPr>
-                <w:rFonts w:ascii="Times New Roman" w:eastAsia="Times New Roman" w:hAnsi="Times New Roman" w:cs="Times New Roman"/>
-                <w:kern w:val="0"/>
-                <w:sz w:val="17"/>
-                <w:szCs w:val="17"/>
-                <w:lang w:eastAsia="nl-NL"/>
-                <w14:ligatures w14:val="none"/>
-              </w:rPr>
-              <w:t>4057163220</w:t>
+            <w:r>
+              <w:rPr>
+                <w:rFonts w:ascii="Times New Roman" w:eastAsia="Times New Roman" w:hAnsi="Times New Roman" w:cs="Times New Roman"/>
+                <w:kern w:val="0"/>
+                <w:sz w:val="17"/>
+                <w:szCs w:val="17"/>
+                <w:lang w:eastAsia="nl-NL"/>
+                <w14:ligatures w14:val="none"/>
+              </w:rPr>
+              <w:t>e4057163220</w:t>
             </w:r>
           </w:p>
         </w:tc>
@@ -12862,29 +12335,16 @@
                 <w14:ligatures w14:val="none"/>
               </w:rPr>
             </w:pPr>
-            <w:proofErr w:type="gramStart"/>
-            <w:r>
-              <w:rPr>
-                <w:rFonts w:ascii="Times New Roman" w:eastAsia="Times New Roman" w:hAnsi="Times New Roman" w:cs="Times New Roman"/>
-                <w:kern w:val="0"/>
-                <w:sz w:val="17"/>
-                <w:szCs w:val="17"/>
-                <w:lang w:eastAsia="nl-NL"/>
-                <w14:ligatures w14:val="none"/>
-              </w:rPr>
-              <w:t>e</w:t>
-            </w:r>
-            <w:proofErr w:type="gramEnd"/>
-            <w:r>
-              <w:rPr>
-                <w:rFonts w:ascii="Times New Roman" w:eastAsia="Times New Roman" w:hAnsi="Times New Roman" w:cs="Times New Roman"/>
-                <w:kern w:val="0"/>
-                <w:sz w:val="17"/>
-                <w:szCs w:val="17"/>
-                <w:lang w:eastAsia="nl-NL"/>
-                <w14:ligatures w14:val="none"/>
-              </w:rPr>
-              <w:t>4057163221</w:t>
+            <w:r>
+              <w:rPr>
+                <w:rFonts w:ascii="Times New Roman" w:eastAsia="Times New Roman" w:hAnsi="Times New Roman" w:cs="Times New Roman"/>
+                <w:kern w:val="0"/>
+                <w:sz w:val="17"/>
+                <w:szCs w:val="17"/>
+                <w:lang w:eastAsia="nl-NL"/>
+                <w14:ligatures w14:val="none"/>
+              </w:rPr>
+              <w:t>e4057163221</w:t>
             </w:r>
           </w:p>
         </w:tc>
@@ -13203,29 +12663,16 @@
                 <w14:ligatures w14:val="none"/>
               </w:rPr>
             </w:pPr>
-            <w:proofErr w:type="gramStart"/>
-            <w:r>
-              <w:rPr>
-                <w:rFonts w:ascii="Times New Roman" w:eastAsia="Times New Roman" w:hAnsi="Times New Roman" w:cs="Times New Roman"/>
-                <w:kern w:val="0"/>
-                <w:sz w:val="17"/>
-                <w:szCs w:val="17"/>
-                <w:lang w:eastAsia="nl-NL"/>
-                <w14:ligatures w14:val="none"/>
-              </w:rPr>
-              <w:t>e</w:t>
-            </w:r>
-            <w:proofErr w:type="gramEnd"/>
-            <w:r>
-              <w:rPr>
-                <w:rFonts w:ascii="Times New Roman" w:eastAsia="Times New Roman" w:hAnsi="Times New Roman" w:cs="Times New Roman"/>
-                <w:kern w:val="0"/>
-                <w:sz w:val="17"/>
-                <w:szCs w:val="17"/>
-                <w:lang w:eastAsia="nl-NL"/>
-                <w14:ligatures w14:val="none"/>
-              </w:rPr>
-              <w:t>4057163222</w:t>
+            <w:r>
+              <w:rPr>
+                <w:rFonts w:ascii="Times New Roman" w:eastAsia="Times New Roman" w:hAnsi="Times New Roman" w:cs="Times New Roman"/>
+                <w:kern w:val="0"/>
+                <w:sz w:val="17"/>
+                <w:szCs w:val="17"/>
+                <w:lang w:eastAsia="nl-NL"/>
+                <w14:ligatures w14:val="none"/>
+              </w:rPr>
+              <w:t>e4057163222</w:t>
             </w:r>
           </w:p>
         </w:tc>
@@ -13543,29 +12990,16 @@
                 <w14:ligatures w14:val="none"/>
               </w:rPr>
             </w:pPr>
-            <w:proofErr w:type="gramStart"/>
-            <w:r>
-              <w:rPr>
-                <w:rFonts w:ascii="Times New Roman" w:eastAsia="Times New Roman" w:hAnsi="Times New Roman" w:cs="Times New Roman"/>
-                <w:kern w:val="0"/>
-                <w:sz w:val="17"/>
-                <w:szCs w:val="17"/>
-                <w:lang w:eastAsia="nl-NL"/>
-                <w14:ligatures w14:val="none"/>
-              </w:rPr>
-              <w:t>e</w:t>
-            </w:r>
-            <w:proofErr w:type="gramEnd"/>
-            <w:r>
-              <w:rPr>
-                <w:rFonts w:ascii="Times New Roman" w:eastAsia="Times New Roman" w:hAnsi="Times New Roman" w:cs="Times New Roman"/>
-                <w:kern w:val="0"/>
-                <w:sz w:val="17"/>
-                <w:szCs w:val="17"/>
-                <w:lang w:eastAsia="nl-NL"/>
-                <w14:ligatures w14:val="none"/>
-              </w:rPr>
-              <w:t>4057163223</w:t>
+            <w:r>
+              <w:rPr>
+                <w:rFonts w:ascii="Times New Roman" w:eastAsia="Times New Roman" w:hAnsi="Times New Roman" w:cs="Times New Roman"/>
+                <w:kern w:val="0"/>
+                <w:sz w:val="17"/>
+                <w:szCs w:val="17"/>
+                <w:lang w:eastAsia="nl-NL"/>
+                <w14:ligatures w14:val="none"/>
+              </w:rPr>
+              <w:t>e4057163223</w:t>
             </w:r>
           </w:p>
         </w:tc>
@@ -13883,29 +13317,16 @@
                 <w14:ligatures w14:val="none"/>
               </w:rPr>
             </w:pPr>
-            <w:proofErr w:type="gramStart"/>
-            <w:r>
-              <w:rPr>
-                <w:rFonts w:ascii="Times New Roman" w:eastAsia="Times New Roman" w:hAnsi="Times New Roman" w:cs="Times New Roman"/>
-                <w:kern w:val="0"/>
-                <w:sz w:val="17"/>
-                <w:szCs w:val="17"/>
-                <w:lang w:eastAsia="nl-NL"/>
-                <w14:ligatures w14:val="none"/>
-              </w:rPr>
-              <w:t>e</w:t>
-            </w:r>
-            <w:proofErr w:type="gramEnd"/>
-            <w:r>
-              <w:rPr>
-                <w:rFonts w:ascii="Times New Roman" w:eastAsia="Times New Roman" w:hAnsi="Times New Roman" w:cs="Times New Roman"/>
-                <w:kern w:val="0"/>
-                <w:sz w:val="17"/>
-                <w:szCs w:val="17"/>
-                <w:lang w:eastAsia="nl-NL"/>
-                <w14:ligatures w14:val="none"/>
-              </w:rPr>
-              <w:t>4057163224</w:t>
+            <w:r>
+              <w:rPr>
+                <w:rFonts w:ascii="Times New Roman" w:eastAsia="Times New Roman" w:hAnsi="Times New Roman" w:cs="Times New Roman"/>
+                <w:kern w:val="0"/>
+                <w:sz w:val="17"/>
+                <w:szCs w:val="17"/>
+                <w:lang w:eastAsia="nl-NL"/>
+                <w14:ligatures w14:val="none"/>
+              </w:rPr>
+              <w:t>e4057163224</w:t>
             </w:r>
           </w:p>
         </w:tc>
@@ -14223,29 +13644,16 @@
                 <w14:ligatures w14:val="none"/>
               </w:rPr>
             </w:pPr>
-            <w:proofErr w:type="gramStart"/>
-            <w:r>
-              <w:rPr>
-                <w:rFonts w:ascii="Times New Roman" w:eastAsia="Times New Roman" w:hAnsi="Times New Roman" w:cs="Times New Roman"/>
-                <w:kern w:val="0"/>
-                <w:sz w:val="17"/>
-                <w:szCs w:val="17"/>
-                <w:lang w:eastAsia="nl-NL"/>
-                <w14:ligatures w14:val="none"/>
-              </w:rPr>
-              <w:t>e</w:t>
-            </w:r>
-            <w:proofErr w:type="gramEnd"/>
-            <w:r>
-              <w:rPr>
-                <w:rFonts w:ascii="Times New Roman" w:eastAsia="Times New Roman" w:hAnsi="Times New Roman" w:cs="Times New Roman"/>
-                <w:kern w:val="0"/>
-                <w:sz w:val="17"/>
-                <w:szCs w:val="17"/>
-                <w:lang w:eastAsia="nl-NL"/>
-                <w14:ligatures w14:val="none"/>
-              </w:rPr>
-              <w:t>4057163225</w:t>
+            <w:r>
+              <w:rPr>
+                <w:rFonts w:ascii="Times New Roman" w:eastAsia="Times New Roman" w:hAnsi="Times New Roman" w:cs="Times New Roman"/>
+                <w:kern w:val="0"/>
+                <w:sz w:val="17"/>
+                <w:szCs w:val="17"/>
+                <w:lang w:eastAsia="nl-NL"/>
+                <w14:ligatures w14:val="none"/>
+              </w:rPr>
+              <w:t>e4057163225</w:t>
             </w:r>
           </w:p>
         </w:tc>
@@ -14563,29 +13971,16 @@
                 <w14:ligatures w14:val="none"/>
               </w:rPr>
             </w:pPr>
-            <w:proofErr w:type="gramStart"/>
-            <w:r>
-              <w:rPr>
-                <w:rFonts w:ascii="Times New Roman" w:eastAsia="Times New Roman" w:hAnsi="Times New Roman" w:cs="Times New Roman"/>
-                <w:kern w:val="0"/>
-                <w:sz w:val="17"/>
-                <w:szCs w:val="17"/>
-                <w:lang w:eastAsia="nl-NL"/>
-                <w14:ligatures w14:val="none"/>
-              </w:rPr>
-              <w:t>e</w:t>
-            </w:r>
-            <w:proofErr w:type="gramEnd"/>
-            <w:r>
-              <w:rPr>
-                <w:rFonts w:ascii="Times New Roman" w:eastAsia="Times New Roman" w:hAnsi="Times New Roman" w:cs="Times New Roman"/>
-                <w:kern w:val="0"/>
-                <w:sz w:val="17"/>
-                <w:szCs w:val="17"/>
-                <w:lang w:eastAsia="nl-NL"/>
-                <w14:ligatures w14:val="none"/>
-              </w:rPr>
-              <w:t>4057163226</w:t>
+            <w:r>
+              <w:rPr>
+                <w:rFonts w:ascii="Times New Roman" w:eastAsia="Times New Roman" w:hAnsi="Times New Roman" w:cs="Times New Roman"/>
+                <w:kern w:val="0"/>
+                <w:sz w:val="17"/>
+                <w:szCs w:val="17"/>
+                <w:lang w:eastAsia="nl-NL"/>
+                <w14:ligatures w14:val="none"/>
+              </w:rPr>
+              <w:t>e4057163226</w:t>
             </w:r>
           </w:p>
         </w:tc>
@@ -14903,29 +14298,16 @@
                 <w14:ligatures w14:val="none"/>
               </w:rPr>
             </w:pPr>
-            <w:proofErr w:type="gramStart"/>
-            <w:r>
-              <w:rPr>
-                <w:rFonts w:ascii="Times New Roman" w:eastAsia="Times New Roman" w:hAnsi="Times New Roman" w:cs="Times New Roman"/>
-                <w:kern w:val="0"/>
-                <w:sz w:val="17"/>
-                <w:szCs w:val="17"/>
-                <w:lang w:eastAsia="nl-NL"/>
-                <w14:ligatures w14:val="none"/>
-              </w:rPr>
-              <w:t>e</w:t>
-            </w:r>
-            <w:proofErr w:type="gramEnd"/>
-            <w:r>
-              <w:rPr>
-                <w:rFonts w:ascii="Times New Roman" w:eastAsia="Times New Roman" w:hAnsi="Times New Roman" w:cs="Times New Roman"/>
-                <w:kern w:val="0"/>
-                <w:sz w:val="17"/>
-                <w:szCs w:val="17"/>
-                <w:lang w:eastAsia="nl-NL"/>
-                <w14:ligatures w14:val="none"/>
-              </w:rPr>
-              <w:t>4057163227</w:t>
+            <w:r>
+              <w:rPr>
+                <w:rFonts w:ascii="Times New Roman" w:eastAsia="Times New Roman" w:hAnsi="Times New Roman" w:cs="Times New Roman"/>
+                <w:kern w:val="0"/>
+                <w:sz w:val="17"/>
+                <w:szCs w:val="17"/>
+                <w:lang w:eastAsia="nl-NL"/>
+                <w14:ligatures w14:val="none"/>
+              </w:rPr>
+              <w:t>e4057163227</w:t>
             </w:r>
           </w:p>
         </w:tc>
@@ -15243,29 +14625,16 @@
                 <w14:ligatures w14:val="none"/>
               </w:rPr>
             </w:pPr>
-            <w:proofErr w:type="gramStart"/>
-            <w:r>
-              <w:rPr>
-                <w:rFonts w:ascii="Times New Roman" w:eastAsia="Times New Roman" w:hAnsi="Times New Roman" w:cs="Times New Roman"/>
-                <w:kern w:val="0"/>
-                <w:sz w:val="17"/>
-                <w:szCs w:val="17"/>
-                <w:lang w:eastAsia="nl-NL"/>
-                <w14:ligatures w14:val="none"/>
-              </w:rPr>
-              <w:t>e</w:t>
-            </w:r>
-            <w:proofErr w:type="gramEnd"/>
-            <w:r>
-              <w:rPr>
-                <w:rFonts w:ascii="Times New Roman" w:eastAsia="Times New Roman" w:hAnsi="Times New Roman" w:cs="Times New Roman"/>
-                <w:kern w:val="0"/>
-                <w:sz w:val="17"/>
-                <w:szCs w:val="17"/>
-                <w:lang w:eastAsia="nl-NL"/>
-                <w14:ligatures w14:val="none"/>
-              </w:rPr>
-              <w:t>4057163228</w:t>
+            <w:r>
+              <w:rPr>
+                <w:rFonts w:ascii="Times New Roman" w:eastAsia="Times New Roman" w:hAnsi="Times New Roman" w:cs="Times New Roman"/>
+                <w:kern w:val="0"/>
+                <w:sz w:val="17"/>
+                <w:szCs w:val="17"/>
+                <w:lang w:eastAsia="nl-NL"/>
+                <w14:ligatures w14:val="none"/>
+              </w:rPr>
+              <w:t>e4057163228</w:t>
             </w:r>
           </w:p>
         </w:tc>
@@ -15583,29 +14952,16 @@
                 <w14:ligatures w14:val="none"/>
               </w:rPr>
             </w:pPr>
-            <w:proofErr w:type="gramStart"/>
-            <w:r>
-              <w:rPr>
-                <w:rFonts w:ascii="Times New Roman" w:eastAsia="Times New Roman" w:hAnsi="Times New Roman" w:cs="Times New Roman"/>
-                <w:kern w:val="0"/>
-                <w:sz w:val="17"/>
-                <w:szCs w:val="17"/>
-                <w:lang w:eastAsia="nl-NL"/>
-                <w14:ligatures w14:val="none"/>
-              </w:rPr>
-              <w:t>e</w:t>
-            </w:r>
-            <w:proofErr w:type="gramEnd"/>
-            <w:r>
-              <w:rPr>
-                <w:rFonts w:ascii="Times New Roman" w:eastAsia="Times New Roman" w:hAnsi="Times New Roman" w:cs="Times New Roman"/>
-                <w:kern w:val="0"/>
-                <w:sz w:val="17"/>
-                <w:szCs w:val="17"/>
-                <w:lang w:eastAsia="nl-NL"/>
-                <w14:ligatures w14:val="none"/>
-              </w:rPr>
-              <w:t>4057163229</w:t>
+            <w:r>
+              <w:rPr>
+                <w:rFonts w:ascii="Times New Roman" w:eastAsia="Times New Roman" w:hAnsi="Times New Roman" w:cs="Times New Roman"/>
+                <w:kern w:val="0"/>
+                <w:sz w:val="17"/>
+                <w:szCs w:val="17"/>
+                <w:lang w:eastAsia="nl-NL"/>
+                <w14:ligatures w14:val="none"/>
+              </w:rPr>
+              <w:t>e4057163229</w:t>
             </w:r>
           </w:p>
         </w:tc>
@@ -15923,29 +15279,16 @@
                 <w14:ligatures w14:val="none"/>
               </w:rPr>
             </w:pPr>
-            <w:proofErr w:type="gramStart"/>
-            <w:r>
-              <w:rPr>
-                <w:rFonts w:ascii="Times New Roman" w:eastAsia="Times New Roman" w:hAnsi="Times New Roman" w:cs="Times New Roman"/>
-                <w:kern w:val="0"/>
-                <w:sz w:val="17"/>
-                <w:szCs w:val="17"/>
-                <w:lang w:eastAsia="nl-NL"/>
-                <w14:ligatures w14:val="none"/>
-              </w:rPr>
-              <w:t>e</w:t>
-            </w:r>
-            <w:proofErr w:type="gramEnd"/>
-            <w:r>
-              <w:rPr>
-                <w:rFonts w:ascii="Times New Roman" w:eastAsia="Times New Roman" w:hAnsi="Times New Roman" w:cs="Times New Roman"/>
-                <w:kern w:val="0"/>
-                <w:sz w:val="17"/>
-                <w:szCs w:val="17"/>
-                <w:lang w:eastAsia="nl-NL"/>
-                <w14:ligatures w14:val="none"/>
-              </w:rPr>
-              <w:t>4057163230</w:t>
+            <w:r>
+              <w:rPr>
+                <w:rFonts w:ascii="Times New Roman" w:eastAsia="Times New Roman" w:hAnsi="Times New Roman" w:cs="Times New Roman"/>
+                <w:kern w:val="0"/>
+                <w:sz w:val="17"/>
+                <w:szCs w:val="17"/>
+                <w:lang w:eastAsia="nl-NL"/>
+                <w14:ligatures w14:val="none"/>
+              </w:rPr>
+              <w:t>e4057163230</w:t>
             </w:r>
           </w:p>
         </w:tc>
@@ -16263,29 +15606,16 @@
                 <w14:ligatures w14:val="none"/>
               </w:rPr>
             </w:pPr>
-            <w:proofErr w:type="gramStart"/>
-            <w:r>
-              <w:rPr>
-                <w:rFonts w:ascii="Times New Roman" w:eastAsia="Times New Roman" w:hAnsi="Times New Roman" w:cs="Times New Roman"/>
-                <w:kern w:val="0"/>
-                <w:sz w:val="17"/>
-                <w:szCs w:val="17"/>
-                <w:lang w:eastAsia="nl-NL"/>
-                <w14:ligatures w14:val="none"/>
-              </w:rPr>
-              <w:t>e</w:t>
-            </w:r>
-            <w:proofErr w:type="gramEnd"/>
-            <w:r>
-              <w:rPr>
-                <w:rFonts w:ascii="Times New Roman" w:eastAsia="Times New Roman" w:hAnsi="Times New Roman" w:cs="Times New Roman"/>
-                <w:kern w:val="0"/>
-                <w:sz w:val="17"/>
-                <w:szCs w:val="17"/>
-                <w:lang w:eastAsia="nl-NL"/>
-                <w14:ligatures w14:val="none"/>
-              </w:rPr>
-              <w:t>4057163231</w:t>
+            <w:r>
+              <w:rPr>
+                <w:rFonts w:ascii="Times New Roman" w:eastAsia="Times New Roman" w:hAnsi="Times New Roman" w:cs="Times New Roman"/>
+                <w:kern w:val="0"/>
+                <w:sz w:val="17"/>
+                <w:szCs w:val="17"/>
+                <w:lang w:eastAsia="nl-NL"/>
+                <w14:ligatures w14:val="none"/>
+              </w:rPr>
+              <w:t>e4057163231</w:t>
             </w:r>
           </w:p>
         </w:tc>
@@ -16603,29 +15933,16 @@
                 <w14:ligatures w14:val="none"/>
               </w:rPr>
             </w:pPr>
-            <w:proofErr w:type="gramStart"/>
-            <w:r>
-              <w:rPr>
-                <w:rFonts w:ascii="Times New Roman" w:eastAsia="Times New Roman" w:hAnsi="Times New Roman" w:cs="Times New Roman"/>
-                <w:kern w:val="0"/>
-                <w:sz w:val="17"/>
-                <w:szCs w:val="17"/>
-                <w:lang w:eastAsia="nl-NL"/>
-                <w14:ligatures w14:val="none"/>
-              </w:rPr>
-              <w:t>e</w:t>
-            </w:r>
-            <w:proofErr w:type="gramEnd"/>
-            <w:r>
-              <w:rPr>
-                <w:rFonts w:ascii="Times New Roman" w:eastAsia="Times New Roman" w:hAnsi="Times New Roman" w:cs="Times New Roman"/>
-                <w:kern w:val="0"/>
-                <w:sz w:val="17"/>
-                <w:szCs w:val="17"/>
-                <w:lang w:eastAsia="nl-NL"/>
-                <w14:ligatures w14:val="none"/>
-              </w:rPr>
-              <w:t>4057163232</w:t>
+            <w:r>
+              <w:rPr>
+                <w:rFonts w:ascii="Times New Roman" w:eastAsia="Times New Roman" w:hAnsi="Times New Roman" w:cs="Times New Roman"/>
+                <w:kern w:val="0"/>
+                <w:sz w:val="17"/>
+                <w:szCs w:val="17"/>
+                <w:lang w:eastAsia="nl-NL"/>
+                <w14:ligatures w14:val="none"/>
+              </w:rPr>
+              <w:t>e4057163232</w:t>
             </w:r>
           </w:p>
         </w:tc>
@@ -16943,29 +16260,16 @@
                 <w14:ligatures w14:val="none"/>
               </w:rPr>
             </w:pPr>
-            <w:proofErr w:type="gramStart"/>
-            <w:r>
-              <w:rPr>
-                <w:rFonts w:ascii="Times New Roman" w:eastAsia="Times New Roman" w:hAnsi="Times New Roman" w:cs="Times New Roman"/>
-                <w:kern w:val="0"/>
-                <w:sz w:val="17"/>
-                <w:szCs w:val="17"/>
-                <w:lang w:eastAsia="nl-NL"/>
-                <w14:ligatures w14:val="none"/>
-              </w:rPr>
-              <w:t>e</w:t>
-            </w:r>
-            <w:proofErr w:type="gramEnd"/>
-            <w:r>
-              <w:rPr>
-                <w:rFonts w:ascii="Times New Roman" w:eastAsia="Times New Roman" w:hAnsi="Times New Roman" w:cs="Times New Roman"/>
-                <w:kern w:val="0"/>
-                <w:sz w:val="17"/>
-                <w:szCs w:val="17"/>
-                <w:lang w:eastAsia="nl-NL"/>
-                <w14:ligatures w14:val="none"/>
-              </w:rPr>
-              <w:t>4057163233</w:t>
+            <w:r>
+              <w:rPr>
+                <w:rFonts w:ascii="Times New Roman" w:eastAsia="Times New Roman" w:hAnsi="Times New Roman" w:cs="Times New Roman"/>
+                <w:kern w:val="0"/>
+                <w:sz w:val="17"/>
+                <w:szCs w:val="17"/>
+                <w:lang w:eastAsia="nl-NL"/>
+                <w14:ligatures w14:val="none"/>
+              </w:rPr>
+              <w:t>e4057163233</w:t>
             </w:r>
           </w:p>
         </w:tc>
@@ -17283,29 +16587,16 @@
                 <w14:ligatures w14:val="none"/>
               </w:rPr>
             </w:pPr>
-            <w:proofErr w:type="gramStart"/>
-            <w:r>
-              <w:rPr>
-                <w:rFonts w:ascii="Times New Roman" w:eastAsia="Times New Roman" w:hAnsi="Times New Roman" w:cs="Times New Roman"/>
-                <w:kern w:val="0"/>
-                <w:sz w:val="17"/>
-                <w:szCs w:val="17"/>
-                <w:lang w:eastAsia="nl-NL"/>
-                <w14:ligatures w14:val="none"/>
-              </w:rPr>
-              <w:t>e</w:t>
-            </w:r>
-            <w:proofErr w:type="gramEnd"/>
-            <w:r>
-              <w:rPr>
-                <w:rFonts w:ascii="Times New Roman" w:eastAsia="Times New Roman" w:hAnsi="Times New Roman" w:cs="Times New Roman"/>
-                <w:kern w:val="0"/>
-                <w:sz w:val="17"/>
-                <w:szCs w:val="17"/>
-                <w:lang w:eastAsia="nl-NL"/>
-                <w14:ligatures w14:val="none"/>
-              </w:rPr>
-              <w:t>4057163234</w:t>
+            <w:r>
+              <w:rPr>
+                <w:rFonts w:ascii="Times New Roman" w:eastAsia="Times New Roman" w:hAnsi="Times New Roman" w:cs="Times New Roman"/>
+                <w:kern w:val="0"/>
+                <w:sz w:val="17"/>
+                <w:szCs w:val="17"/>
+                <w:lang w:eastAsia="nl-NL"/>
+                <w14:ligatures w14:val="none"/>
+              </w:rPr>
+              <w:t>e4057163234</w:t>
             </w:r>
           </w:p>
         </w:tc>
@@ -17623,29 +16914,16 @@
                 <w14:ligatures w14:val="none"/>
               </w:rPr>
             </w:pPr>
-            <w:proofErr w:type="gramStart"/>
-            <w:r>
-              <w:rPr>
-                <w:rFonts w:ascii="Times New Roman" w:eastAsia="Times New Roman" w:hAnsi="Times New Roman" w:cs="Times New Roman"/>
-                <w:kern w:val="0"/>
-                <w:sz w:val="17"/>
-                <w:szCs w:val="17"/>
-                <w:lang w:eastAsia="nl-NL"/>
-                <w14:ligatures w14:val="none"/>
-              </w:rPr>
-              <w:t>e</w:t>
-            </w:r>
-            <w:proofErr w:type="gramEnd"/>
-            <w:r>
-              <w:rPr>
-                <w:rFonts w:ascii="Times New Roman" w:eastAsia="Times New Roman" w:hAnsi="Times New Roman" w:cs="Times New Roman"/>
-                <w:kern w:val="0"/>
-                <w:sz w:val="17"/>
-                <w:szCs w:val="17"/>
-                <w:lang w:eastAsia="nl-NL"/>
-                <w14:ligatures w14:val="none"/>
-              </w:rPr>
-              <w:t>4057163235</w:t>
+            <w:r>
+              <w:rPr>
+                <w:rFonts w:ascii="Times New Roman" w:eastAsia="Times New Roman" w:hAnsi="Times New Roman" w:cs="Times New Roman"/>
+                <w:kern w:val="0"/>
+                <w:sz w:val="17"/>
+                <w:szCs w:val="17"/>
+                <w:lang w:eastAsia="nl-NL"/>
+                <w14:ligatures w14:val="none"/>
+              </w:rPr>
+              <w:t>e4057163235</w:t>
             </w:r>
           </w:p>
         </w:tc>
@@ -17963,29 +17241,16 @@
                 <w14:ligatures w14:val="none"/>
               </w:rPr>
             </w:pPr>
-            <w:proofErr w:type="gramStart"/>
-            <w:r>
-              <w:rPr>
-                <w:rFonts w:ascii="Times New Roman" w:eastAsia="Times New Roman" w:hAnsi="Times New Roman" w:cs="Times New Roman"/>
-                <w:kern w:val="0"/>
-                <w:sz w:val="17"/>
-                <w:szCs w:val="17"/>
-                <w:lang w:eastAsia="nl-NL"/>
-                <w14:ligatures w14:val="none"/>
-              </w:rPr>
-              <w:t>e</w:t>
-            </w:r>
-            <w:proofErr w:type="gramEnd"/>
-            <w:r>
-              <w:rPr>
-                <w:rFonts w:ascii="Times New Roman" w:eastAsia="Times New Roman" w:hAnsi="Times New Roman" w:cs="Times New Roman"/>
-                <w:kern w:val="0"/>
-                <w:sz w:val="17"/>
-                <w:szCs w:val="17"/>
-                <w:lang w:eastAsia="nl-NL"/>
-                <w14:ligatures w14:val="none"/>
-              </w:rPr>
-              <w:t>4057163236</w:t>
+            <w:r>
+              <w:rPr>
+                <w:rFonts w:ascii="Times New Roman" w:eastAsia="Times New Roman" w:hAnsi="Times New Roman" w:cs="Times New Roman"/>
+                <w:kern w:val="0"/>
+                <w:sz w:val="17"/>
+                <w:szCs w:val="17"/>
+                <w:lang w:eastAsia="nl-NL"/>
+                <w14:ligatures w14:val="none"/>
+              </w:rPr>
+              <w:t>e4057163236</w:t>
             </w:r>
           </w:p>
         </w:tc>
@@ -18304,29 +17569,16 @@
                 <w14:ligatures w14:val="none"/>
               </w:rPr>
             </w:pPr>
-            <w:proofErr w:type="gramStart"/>
-            <w:r>
-              <w:rPr>
-                <w:rFonts w:ascii="Times New Roman" w:eastAsia="Times New Roman" w:hAnsi="Times New Roman" w:cs="Times New Roman"/>
-                <w:kern w:val="0"/>
-                <w:sz w:val="17"/>
-                <w:szCs w:val="17"/>
-                <w:lang w:eastAsia="nl-NL"/>
-                <w14:ligatures w14:val="none"/>
-              </w:rPr>
-              <w:t>e</w:t>
-            </w:r>
-            <w:proofErr w:type="gramEnd"/>
-            <w:r>
-              <w:rPr>
-                <w:rFonts w:ascii="Times New Roman" w:eastAsia="Times New Roman" w:hAnsi="Times New Roman" w:cs="Times New Roman"/>
-                <w:kern w:val="0"/>
-                <w:sz w:val="17"/>
-                <w:szCs w:val="17"/>
-                <w:lang w:eastAsia="nl-NL"/>
-                <w14:ligatures w14:val="none"/>
-              </w:rPr>
-              <w:t>4057163237</w:t>
+            <w:r>
+              <w:rPr>
+                <w:rFonts w:ascii="Times New Roman" w:eastAsia="Times New Roman" w:hAnsi="Times New Roman" w:cs="Times New Roman"/>
+                <w:kern w:val="0"/>
+                <w:sz w:val="17"/>
+                <w:szCs w:val="17"/>
+                <w:lang w:eastAsia="nl-NL"/>
+                <w14:ligatures w14:val="none"/>
+              </w:rPr>
+              <w:t>e4057163237</w:t>
             </w:r>
           </w:p>
         </w:tc>
@@ -18644,29 +17896,16 @@
                 <w14:ligatures w14:val="none"/>
               </w:rPr>
             </w:pPr>
-            <w:proofErr w:type="gramStart"/>
-            <w:r>
-              <w:rPr>
-                <w:rFonts w:ascii="Times New Roman" w:eastAsia="Times New Roman" w:hAnsi="Times New Roman" w:cs="Times New Roman"/>
-                <w:kern w:val="0"/>
-                <w:sz w:val="17"/>
-                <w:szCs w:val="17"/>
-                <w:lang w:eastAsia="nl-NL"/>
-                <w14:ligatures w14:val="none"/>
-              </w:rPr>
-              <w:t>e</w:t>
-            </w:r>
-            <w:proofErr w:type="gramEnd"/>
-            <w:r>
-              <w:rPr>
-                <w:rFonts w:ascii="Times New Roman" w:eastAsia="Times New Roman" w:hAnsi="Times New Roman" w:cs="Times New Roman"/>
-                <w:kern w:val="0"/>
-                <w:sz w:val="17"/>
-                <w:szCs w:val="17"/>
-                <w:lang w:eastAsia="nl-NL"/>
-                <w14:ligatures w14:val="none"/>
-              </w:rPr>
-              <w:t>4057163238</w:t>
+            <w:r>
+              <w:rPr>
+                <w:rFonts w:ascii="Times New Roman" w:eastAsia="Times New Roman" w:hAnsi="Times New Roman" w:cs="Times New Roman"/>
+                <w:kern w:val="0"/>
+                <w:sz w:val="17"/>
+                <w:szCs w:val="17"/>
+                <w:lang w:eastAsia="nl-NL"/>
+                <w14:ligatures w14:val="none"/>
+              </w:rPr>
+              <w:t>e4057163238</w:t>
             </w:r>
           </w:p>
         </w:tc>
@@ -18984,29 +18223,16 @@
                 <w14:ligatures w14:val="none"/>
               </w:rPr>
             </w:pPr>
-            <w:proofErr w:type="gramStart"/>
-            <w:r>
-              <w:rPr>
-                <w:rFonts w:ascii="Times New Roman" w:eastAsia="Times New Roman" w:hAnsi="Times New Roman" w:cs="Times New Roman"/>
-                <w:kern w:val="0"/>
-                <w:sz w:val="17"/>
-                <w:szCs w:val="17"/>
-                <w:lang w:eastAsia="nl-NL"/>
-                <w14:ligatures w14:val="none"/>
-              </w:rPr>
-              <w:t>e</w:t>
-            </w:r>
-            <w:proofErr w:type="gramEnd"/>
-            <w:r>
-              <w:rPr>
-                <w:rFonts w:ascii="Times New Roman" w:eastAsia="Times New Roman" w:hAnsi="Times New Roman" w:cs="Times New Roman"/>
-                <w:kern w:val="0"/>
-                <w:sz w:val="17"/>
-                <w:szCs w:val="17"/>
-                <w:lang w:eastAsia="nl-NL"/>
-                <w14:ligatures w14:val="none"/>
-              </w:rPr>
-              <w:t>4057163239</w:t>
+            <w:r>
+              <w:rPr>
+                <w:rFonts w:ascii="Times New Roman" w:eastAsia="Times New Roman" w:hAnsi="Times New Roman" w:cs="Times New Roman"/>
+                <w:kern w:val="0"/>
+                <w:sz w:val="17"/>
+                <w:szCs w:val="17"/>
+                <w:lang w:eastAsia="nl-NL"/>
+                <w14:ligatures w14:val="none"/>
+              </w:rPr>
+              <w:t>e4057163239</w:t>
             </w:r>
           </w:p>
         </w:tc>
@@ -19324,29 +18550,16 @@
                 <w14:ligatures w14:val="none"/>
               </w:rPr>
             </w:pPr>
-            <w:proofErr w:type="gramStart"/>
-            <w:r>
-              <w:rPr>
-                <w:rFonts w:ascii="Times New Roman" w:eastAsia="Times New Roman" w:hAnsi="Times New Roman" w:cs="Times New Roman"/>
-                <w:kern w:val="0"/>
-                <w:sz w:val="17"/>
-                <w:szCs w:val="17"/>
-                <w:lang w:eastAsia="nl-NL"/>
-                <w14:ligatures w14:val="none"/>
-              </w:rPr>
-              <w:t>e</w:t>
-            </w:r>
-            <w:proofErr w:type="gramEnd"/>
-            <w:r>
-              <w:rPr>
-                <w:rFonts w:ascii="Times New Roman" w:eastAsia="Times New Roman" w:hAnsi="Times New Roman" w:cs="Times New Roman"/>
-                <w:kern w:val="0"/>
-                <w:sz w:val="17"/>
-                <w:szCs w:val="17"/>
-                <w:lang w:eastAsia="nl-NL"/>
-                <w14:ligatures w14:val="none"/>
-              </w:rPr>
-              <w:t>4057163240</w:t>
+            <w:r>
+              <w:rPr>
+                <w:rFonts w:ascii="Times New Roman" w:eastAsia="Times New Roman" w:hAnsi="Times New Roman" w:cs="Times New Roman"/>
+                <w:kern w:val="0"/>
+                <w:sz w:val="17"/>
+                <w:szCs w:val="17"/>
+                <w:lang w:eastAsia="nl-NL"/>
+                <w14:ligatures w14:val="none"/>
+              </w:rPr>
+              <w:t>e4057163240</w:t>
             </w:r>
           </w:p>
         </w:tc>
@@ -19664,29 +18877,16 @@
                 <w14:ligatures w14:val="none"/>
               </w:rPr>
             </w:pPr>
-            <w:proofErr w:type="gramStart"/>
-            <w:r>
-              <w:rPr>
-                <w:rFonts w:ascii="Times New Roman" w:eastAsia="Times New Roman" w:hAnsi="Times New Roman" w:cs="Times New Roman"/>
-                <w:kern w:val="0"/>
-                <w:sz w:val="17"/>
-                <w:szCs w:val="17"/>
-                <w:lang w:eastAsia="nl-NL"/>
-                <w14:ligatures w14:val="none"/>
-              </w:rPr>
-              <w:t>e</w:t>
-            </w:r>
-            <w:proofErr w:type="gramEnd"/>
-            <w:r>
-              <w:rPr>
-                <w:rFonts w:ascii="Times New Roman" w:eastAsia="Times New Roman" w:hAnsi="Times New Roman" w:cs="Times New Roman"/>
-                <w:kern w:val="0"/>
-                <w:sz w:val="17"/>
-                <w:szCs w:val="17"/>
-                <w:lang w:eastAsia="nl-NL"/>
-                <w14:ligatures w14:val="none"/>
-              </w:rPr>
-              <w:t>4057163241</w:t>
+            <w:r>
+              <w:rPr>
+                <w:rFonts w:ascii="Times New Roman" w:eastAsia="Times New Roman" w:hAnsi="Times New Roman" w:cs="Times New Roman"/>
+                <w:kern w:val="0"/>
+                <w:sz w:val="17"/>
+                <w:szCs w:val="17"/>
+                <w:lang w:eastAsia="nl-NL"/>
+                <w14:ligatures w14:val="none"/>
+              </w:rPr>
+              <w:t>e4057163241</w:t>
             </w:r>
           </w:p>
         </w:tc>
@@ -20004,29 +19204,16 @@
                 <w14:ligatures w14:val="none"/>
               </w:rPr>
             </w:pPr>
-            <w:proofErr w:type="gramStart"/>
-            <w:r>
-              <w:rPr>
-                <w:rFonts w:ascii="Times New Roman" w:eastAsia="Times New Roman" w:hAnsi="Times New Roman" w:cs="Times New Roman"/>
-                <w:kern w:val="0"/>
-                <w:sz w:val="17"/>
-                <w:szCs w:val="17"/>
-                <w:lang w:eastAsia="nl-NL"/>
-                <w14:ligatures w14:val="none"/>
-              </w:rPr>
-              <w:t>e</w:t>
-            </w:r>
-            <w:proofErr w:type="gramEnd"/>
-            <w:r>
-              <w:rPr>
-                <w:rFonts w:ascii="Times New Roman" w:eastAsia="Times New Roman" w:hAnsi="Times New Roman" w:cs="Times New Roman"/>
-                <w:kern w:val="0"/>
-                <w:sz w:val="17"/>
-                <w:szCs w:val="17"/>
-                <w:lang w:eastAsia="nl-NL"/>
-                <w14:ligatures w14:val="none"/>
-              </w:rPr>
-              <w:t>4057163242</w:t>
+            <w:r>
+              <w:rPr>
+                <w:rFonts w:ascii="Times New Roman" w:eastAsia="Times New Roman" w:hAnsi="Times New Roman" w:cs="Times New Roman"/>
+                <w:kern w:val="0"/>
+                <w:sz w:val="17"/>
+                <w:szCs w:val="17"/>
+                <w:lang w:eastAsia="nl-NL"/>
+                <w14:ligatures w14:val="none"/>
+              </w:rPr>
+              <w:t>e4057163242</w:t>
             </w:r>
           </w:p>
         </w:tc>
@@ -20344,29 +19531,16 @@
                 <w14:ligatures w14:val="none"/>
               </w:rPr>
             </w:pPr>
-            <w:proofErr w:type="gramStart"/>
-            <w:r>
-              <w:rPr>
-                <w:rFonts w:ascii="Times New Roman" w:eastAsia="Times New Roman" w:hAnsi="Times New Roman" w:cs="Times New Roman"/>
-                <w:kern w:val="0"/>
-                <w:sz w:val="17"/>
-                <w:szCs w:val="17"/>
-                <w:lang w:eastAsia="nl-NL"/>
-                <w14:ligatures w14:val="none"/>
-              </w:rPr>
-              <w:t>e</w:t>
-            </w:r>
-            <w:proofErr w:type="gramEnd"/>
-            <w:r>
-              <w:rPr>
-                <w:rFonts w:ascii="Times New Roman" w:eastAsia="Times New Roman" w:hAnsi="Times New Roman" w:cs="Times New Roman"/>
-                <w:kern w:val="0"/>
-                <w:sz w:val="17"/>
-                <w:szCs w:val="17"/>
-                <w:lang w:eastAsia="nl-NL"/>
-                <w14:ligatures w14:val="none"/>
-              </w:rPr>
-              <w:t>4057163243</w:t>
+            <w:r>
+              <w:rPr>
+                <w:rFonts w:ascii="Times New Roman" w:eastAsia="Times New Roman" w:hAnsi="Times New Roman" w:cs="Times New Roman"/>
+                <w:kern w:val="0"/>
+                <w:sz w:val="17"/>
+                <w:szCs w:val="17"/>
+                <w:lang w:eastAsia="nl-NL"/>
+                <w14:ligatures w14:val="none"/>
+              </w:rPr>
+              <w:t>e4057163243</w:t>
             </w:r>
           </w:p>
         </w:tc>
@@ -20684,29 +19858,16 @@
                 <w14:ligatures w14:val="none"/>
               </w:rPr>
             </w:pPr>
-            <w:proofErr w:type="gramStart"/>
-            <w:r>
-              <w:rPr>
-                <w:rFonts w:ascii="Times New Roman" w:eastAsia="Times New Roman" w:hAnsi="Times New Roman" w:cs="Times New Roman"/>
-                <w:kern w:val="0"/>
-                <w:sz w:val="17"/>
-                <w:szCs w:val="17"/>
-                <w:lang w:eastAsia="nl-NL"/>
-                <w14:ligatures w14:val="none"/>
-              </w:rPr>
-              <w:t>e</w:t>
-            </w:r>
-            <w:proofErr w:type="gramEnd"/>
-            <w:r>
-              <w:rPr>
-                <w:rFonts w:ascii="Times New Roman" w:eastAsia="Times New Roman" w:hAnsi="Times New Roman" w:cs="Times New Roman"/>
-                <w:kern w:val="0"/>
-                <w:sz w:val="17"/>
-                <w:szCs w:val="17"/>
-                <w:lang w:eastAsia="nl-NL"/>
-                <w14:ligatures w14:val="none"/>
-              </w:rPr>
-              <w:t>4057163244</w:t>
+            <w:r>
+              <w:rPr>
+                <w:rFonts w:ascii="Times New Roman" w:eastAsia="Times New Roman" w:hAnsi="Times New Roman" w:cs="Times New Roman"/>
+                <w:kern w:val="0"/>
+                <w:sz w:val="17"/>
+                <w:szCs w:val="17"/>
+                <w:lang w:eastAsia="nl-NL"/>
+                <w14:ligatures w14:val="none"/>
+              </w:rPr>
+              <w:t>e4057163244</w:t>
             </w:r>
           </w:p>
         </w:tc>
@@ -21024,29 +20185,16 @@
                 <w14:ligatures w14:val="none"/>
               </w:rPr>
             </w:pPr>
-            <w:proofErr w:type="gramStart"/>
-            <w:r>
-              <w:rPr>
-                <w:rFonts w:ascii="Times New Roman" w:eastAsia="Times New Roman" w:hAnsi="Times New Roman" w:cs="Times New Roman"/>
-                <w:kern w:val="0"/>
-                <w:sz w:val="17"/>
-                <w:szCs w:val="17"/>
-                <w:lang w:eastAsia="nl-NL"/>
-                <w14:ligatures w14:val="none"/>
-              </w:rPr>
-              <w:t>e</w:t>
-            </w:r>
-            <w:proofErr w:type="gramEnd"/>
-            <w:r>
-              <w:rPr>
-                <w:rFonts w:ascii="Times New Roman" w:eastAsia="Times New Roman" w:hAnsi="Times New Roman" w:cs="Times New Roman"/>
-                <w:kern w:val="0"/>
-                <w:sz w:val="17"/>
-                <w:szCs w:val="17"/>
-                <w:lang w:eastAsia="nl-NL"/>
-                <w14:ligatures w14:val="none"/>
-              </w:rPr>
-              <w:t>4057163245</w:t>
+            <w:r>
+              <w:rPr>
+                <w:rFonts w:ascii="Times New Roman" w:eastAsia="Times New Roman" w:hAnsi="Times New Roman" w:cs="Times New Roman"/>
+                <w:kern w:val="0"/>
+                <w:sz w:val="17"/>
+                <w:szCs w:val="17"/>
+                <w:lang w:eastAsia="nl-NL"/>
+                <w14:ligatures w14:val="none"/>
+              </w:rPr>
+              <w:t>e4057163245</w:t>
             </w:r>
           </w:p>
         </w:tc>
@@ -21364,29 +20512,16 @@
                 <w14:ligatures w14:val="none"/>
               </w:rPr>
             </w:pPr>
-            <w:proofErr w:type="gramStart"/>
-            <w:r>
-              <w:rPr>
-                <w:rFonts w:ascii="Times New Roman" w:eastAsia="Times New Roman" w:hAnsi="Times New Roman" w:cs="Times New Roman"/>
-                <w:kern w:val="0"/>
-                <w:sz w:val="17"/>
-                <w:szCs w:val="17"/>
-                <w:lang w:eastAsia="nl-NL"/>
-                <w14:ligatures w14:val="none"/>
-              </w:rPr>
-              <w:t>e</w:t>
-            </w:r>
-            <w:proofErr w:type="gramEnd"/>
-            <w:r>
-              <w:rPr>
-                <w:rFonts w:ascii="Times New Roman" w:eastAsia="Times New Roman" w:hAnsi="Times New Roman" w:cs="Times New Roman"/>
-                <w:kern w:val="0"/>
-                <w:sz w:val="17"/>
-                <w:szCs w:val="17"/>
-                <w:lang w:eastAsia="nl-NL"/>
-                <w14:ligatures w14:val="none"/>
-              </w:rPr>
-              <w:t>4057163246</w:t>
+            <w:r>
+              <w:rPr>
+                <w:rFonts w:ascii="Times New Roman" w:eastAsia="Times New Roman" w:hAnsi="Times New Roman" w:cs="Times New Roman"/>
+                <w:kern w:val="0"/>
+                <w:sz w:val="17"/>
+                <w:szCs w:val="17"/>
+                <w:lang w:eastAsia="nl-NL"/>
+                <w14:ligatures w14:val="none"/>
+              </w:rPr>
+              <w:t>e4057163246</w:t>
             </w:r>
           </w:p>
         </w:tc>
@@ -21704,29 +20839,16 @@
                 <w14:ligatures w14:val="none"/>
               </w:rPr>
             </w:pPr>
-            <w:proofErr w:type="gramStart"/>
-            <w:r>
-              <w:rPr>
-                <w:rFonts w:ascii="Times New Roman" w:eastAsia="Times New Roman" w:hAnsi="Times New Roman" w:cs="Times New Roman"/>
-                <w:kern w:val="0"/>
-                <w:sz w:val="17"/>
-                <w:szCs w:val="17"/>
-                <w:lang w:eastAsia="nl-NL"/>
-                <w14:ligatures w14:val="none"/>
-              </w:rPr>
-              <w:t>e</w:t>
-            </w:r>
-            <w:proofErr w:type="gramEnd"/>
-            <w:r>
-              <w:rPr>
-                <w:rFonts w:ascii="Times New Roman" w:eastAsia="Times New Roman" w:hAnsi="Times New Roman" w:cs="Times New Roman"/>
-                <w:kern w:val="0"/>
-                <w:sz w:val="17"/>
-                <w:szCs w:val="17"/>
-                <w:lang w:eastAsia="nl-NL"/>
-                <w14:ligatures w14:val="none"/>
-              </w:rPr>
-              <w:t>4057163247</w:t>
+            <w:r>
+              <w:rPr>
+                <w:rFonts w:ascii="Times New Roman" w:eastAsia="Times New Roman" w:hAnsi="Times New Roman" w:cs="Times New Roman"/>
+                <w:kern w:val="0"/>
+                <w:sz w:val="17"/>
+                <w:szCs w:val="17"/>
+                <w:lang w:eastAsia="nl-NL"/>
+                <w14:ligatures w14:val="none"/>
+              </w:rPr>
+              <w:t>e4057163247</w:t>
             </w:r>
           </w:p>
         </w:tc>
@@ -22044,29 +21166,16 @@
                 <w14:ligatures w14:val="none"/>
               </w:rPr>
             </w:pPr>
-            <w:proofErr w:type="gramStart"/>
-            <w:r>
-              <w:rPr>
-                <w:rFonts w:ascii="Times New Roman" w:eastAsia="Times New Roman" w:hAnsi="Times New Roman" w:cs="Times New Roman"/>
-                <w:kern w:val="0"/>
-                <w:sz w:val="17"/>
-                <w:szCs w:val="17"/>
-                <w:lang w:eastAsia="nl-NL"/>
-                <w14:ligatures w14:val="none"/>
-              </w:rPr>
-              <w:t>e</w:t>
-            </w:r>
-            <w:proofErr w:type="gramEnd"/>
-            <w:r>
-              <w:rPr>
-                <w:rFonts w:ascii="Times New Roman" w:eastAsia="Times New Roman" w:hAnsi="Times New Roman" w:cs="Times New Roman"/>
-                <w:kern w:val="0"/>
-                <w:sz w:val="17"/>
-                <w:szCs w:val="17"/>
-                <w:lang w:eastAsia="nl-NL"/>
-                <w14:ligatures w14:val="none"/>
-              </w:rPr>
-              <w:t>4057163248</w:t>
+            <w:r>
+              <w:rPr>
+                <w:rFonts w:ascii="Times New Roman" w:eastAsia="Times New Roman" w:hAnsi="Times New Roman" w:cs="Times New Roman"/>
+                <w:kern w:val="0"/>
+                <w:sz w:val="17"/>
+                <w:szCs w:val="17"/>
+                <w:lang w:eastAsia="nl-NL"/>
+                <w14:ligatures w14:val="none"/>
+              </w:rPr>
+              <w:t>e4057163248</w:t>
             </w:r>
           </w:p>
         </w:tc>
@@ -22384,29 +21493,16 @@
                 <w14:ligatures w14:val="none"/>
               </w:rPr>
             </w:pPr>
-            <w:proofErr w:type="gramStart"/>
-            <w:r>
-              <w:rPr>
-                <w:rFonts w:ascii="Times New Roman" w:eastAsia="Times New Roman" w:hAnsi="Times New Roman" w:cs="Times New Roman"/>
-                <w:kern w:val="0"/>
-                <w:sz w:val="17"/>
-                <w:szCs w:val="17"/>
-                <w:lang w:eastAsia="nl-NL"/>
-                <w14:ligatures w14:val="none"/>
-              </w:rPr>
-              <w:t>e</w:t>
-            </w:r>
-            <w:proofErr w:type="gramEnd"/>
-            <w:r>
-              <w:rPr>
-                <w:rFonts w:ascii="Times New Roman" w:eastAsia="Times New Roman" w:hAnsi="Times New Roman" w:cs="Times New Roman"/>
-                <w:kern w:val="0"/>
-                <w:sz w:val="17"/>
-                <w:szCs w:val="17"/>
-                <w:lang w:eastAsia="nl-NL"/>
-                <w14:ligatures w14:val="none"/>
-              </w:rPr>
-              <w:t>4057163249</w:t>
+            <w:r>
+              <w:rPr>
+                <w:rFonts w:ascii="Times New Roman" w:eastAsia="Times New Roman" w:hAnsi="Times New Roman" w:cs="Times New Roman"/>
+                <w:kern w:val="0"/>
+                <w:sz w:val="17"/>
+                <w:szCs w:val="17"/>
+                <w:lang w:eastAsia="nl-NL"/>
+                <w14:ligatures w14:val="none"/>
+              </w:rPr>
+              <w:t>e4057163249</w:t>
             </w:r>
           </w:p>
         </w:tc>
@@ -22724,29 +21820,16 @@
                 <w14:ligatures w14:val="none"/>
               </w:rPr>
             </w:pPr>
-            <w:proofErr w:type="gramStart"/>
-            <w:r>
-              <w:rPr>
-                <w:rFonts w:ascii="Times New Roman" w:eastAsia="Times New Roman" w:hAnsi="Times New Roman" w:cs="Times New Roman"/>
-                <w:kern w:val="0"/>
-                <w:sz w:val="17"/>
-                <w:szCs w:val="17"/>
-                <w:lang w:eastAsia="nl-NL"/>
-                <w14:ligatures w14:val="none"/>
-              </w:rPr>
-              <w:t>e</w:t>
-            </w:r>
-            <w:proofErr w:type="gramEnd"/>
-            <w:r>
-              <w:rPr>
-                <w:rFonts w:ascii="Times New Roman" w:eastAsia="Times New Roman" w:hAnsi="Times New Roman" w:cs="Times New Roman"/>
-                <w:kern w:val="0"/>
-                <w:sz w:val="17"/>
-                <w:szCs w:val="17"/>
-                <w:lang w:eastAsia="nl-NL"/>
-                <w14:ligatures w14:val="none"/>
-              </w:rPr>
-              <w:t>4057163250</w:t>
+            <w:r>
+              <w:rPr>
+                <w:rFonts w:ascii="Times New Roman" w:eastAsia="Times New Roman" w:hAnsi="Times New Roman" w:cs="Times New Roman"/>
+                <w:kern w:val="0"/>
+                <w:sz w:val="17"/>
+                <w:szCs w:val="17"/>
+                <w:lang w:eastAsia="nl-NL"/>
+                <w14:ligatures w14:val="none"/>
+              </w:rPr>
+              <w:t>e4057163250</w:t>
             </w:r>
           </w:p>
         </w:tc>
@@ -23064,29 +22147,16 @@
                 <w14:ligatures w14:val="none"/>
               </w:rPr>
             </w:pPr>
-            <w:proofErr w:type="gramStart"/>
-            <w:r>
-              <w:rPr>
-                <w:rFonts w:ascii="Times New Roman" w:eastAsia="Times New Roman" w:hAnsi="Times New Roman" w:cs="Times New Roman"/>
-                <w:kern w:val="0"/>
-                <w:sz w:val="17"/>
-                <w:szCs w:val="17"/>
-                <w:lang w:eastAsia="nl-NL"/>
-                <w14:ligatures w14:val="none"/>
-              </w:rPr>
-              <w:t>e</w:t>
-            </w:r>
-            <w:proofErr w:type="gramEnd"/>
-            <w:r>
-              <w:rPr>
-                <w:rFonts w:ascii="Times New Roman" w:eastAsia="Times New Roman" w:hAnsi="Times New Roman" w:cs="Times New Roman"/>
-                <w:kern w:val="0"/>
-                <w:sz w:val="17"/>
-                <w:szCs w:val="17"/>
-                <w:lang w:eastAsia="nl-NL"/>
-                <w14:ligatures w14:val="none"/>
-              </w:rPr>
-              <w:t>4057163251</w:t>
+            <w:r>
+              <w:rPr>
+                <w:rFonts w:ascii="Times New Roman" w:eastAsia="Times New Roman" w:hAnsi="Times New Roman" w:cs="Times New Roman"/>
+                <w:kern w:val="0"/>
+                <w:sz w:val="17"/>
+                <w:szCs w:val="17"/>
+                <w:lang w:eastAsia="nl-NL"/>
+                <w14:ligatures w14:val="none"/>
+              </w:rPr>
+              <w:t>e4057163251</w:t>
             </w:r>
           </w:p>
         </w:tc>
@@ -23405,29 +22475,16 @@
                 <w14:ligatures w14:val="none"/>
               </w:rPr>
             </w:pPr>
-            <w:proofErr w:type="gramStart"/>
-            <w:r>
-              <w:rPr>
-                <w:rFonts w:ascii="Times New Roman" w:eastAsia="Times New Roman" w:hAnsi="Times New Roman" w:cs="Times New Roman"/>
-                <w:kern w:val="0"/>
-                <w:sz w:val="17"/>
-                <w:szCs w:val="17"/>
-                <w:lang w:eastAsia="nl-NL"/>
-                <w14:ligatures w14:val="none"/>
-              </w:rPr>
-              <w:t>e</w:t>
-            </w:r>
-            <w:proofErr w:type="gramEnd"/>
-            <w:r>
-              <w:rPr>
-                <w:rFonts w:ascii="Times New Roman" w:eastAsia="Times New Roman" w:hAnsi="Times New Roman" w:cs="Times New Roman"/>
-                <w:kern w:val="0"/>
-                <w:sz w:val="17"/>
-                <w:szCs w:val="17"/>
-                <w:lang w:eastAsia="nl-NL"/>
-                <w14:ligatures w14:val="none"/>
-              </w:rPr>
-              <w:t>4057163252</w:t>
+            <w:r>
+              <w:rPr>
+                <w:rFonts w:ascii="Times New Roman" w:eastAsia="Times New Roman" w:hAnsi="Times New Roman" w:cs="Times New Roman"/>
+                <w:kern w:val="0"/>
+                <w:sz w:val="17"/>
+                <w:szCs w:val="17"/>
+                <w:lang w:eastAsia="nl-NL"/>
+                <w14:ligatures w14:val="none"/>
+              </w:rPr>
+              <w:t>e4057163252</w:t>
             </w:r>
           </w:p>
         </w:tc>
@@ -23745,29 +22802,16 @@
                 <w14:ligatures w14:val="none"/>
               </w:rPr>
             </w:pPr>
-            <w:proofErr w:type="gramStart"/>
-            <w:r>
-              <w:rPr>
-                <w:rFonts w:ascii="Times New Roman" w:eastAsia="Times New Roman" w:hAnsi="Times New Roman" w:cs="Times New Roman"/>
-                <w:kern w:val="0"/>
-                <w:sz w:val="17"/>
-                <w:szCs w:val="17"/>
-                <w:lang w:eastAsia="nl-NL"/>
-                <w14:ligatures w14:val="none"/>
-              </w:rPr>
-              <w:t>e</w:t>
-            </w:r>
-            <w:proofErr w:type="gramEnd"/>
-            <w:r>
-              <w:rPr>
-                <w:rFonts w:ascii="Times New Roman" w:eastAsia="Times New Roman" w:hAnsi="Times New Roman" w:cs="Times New Roman"/>
-                <w:kern w:val="0"/>
-                <w:sz w:val="17"/>
-                <w:szCs w:val="17"/>
-                <w:lang w:eastAsia="nl-NL"/>
-                <w14:ligatures w14:val="none"/>
-              </w:rPr>
-              <w:t>4057163253</w:t>
+            <w:r>
+              <w:rPr>
+                <w:rFonts w:ascii="Times New Roman" w:eastAsia="Times New Roman" w:hAnsi="Times New Roman" w:cs="Times New Roman"/>
+                <w:kern w:val="0"/>
+                <w:sz w:val="17"/>
+                <w:szCs w:val="17"/>
+                <w:lang w:eastAsia="nl-NL"/>
+                <w14:ligatures w14:val="none"/>
+              </w:rPr>
+              <w:t>e4057163253</w:t>
             </w:r>
           </w:p>
         </w:tc>
@@ -24085,29 +23129,16 @@
                 <w14:ligatures w14:val="none"/>
               </w:rPr>
             </w:pPr>
-            <w:proofErr w:type="gramStart"/>
-            <w:r>
-              <w:rPr>
-                <w:rFonts w:ascii="Times New Roman" w:eastAsia="Times New Roman" w:hAnsi="Times New Roman" w:cs="Times New Roman"/>
-                <w:kern w:val="0"/>
-                <w:sz w:val="17"/>
-                <w:szCs w:val="17"/>
-                <w:lang w:eastAsia="nl-NL"/>
-                <w14:ligatures w14:val="none"/>
-              </w:rPr>
-              <w:t>e</w:t>
-            </w:r>
-            <w:proofErr w:type="gramEnd"/>
-            <w:r>
-              <w:rPr>
-                <w:rFonts w:ascii="Times New Roman" w:eastAsia="Times New Roman" w:hAnsi="Times New Roman" w:cs="Times New Roman"/>
-                <w:kern w:val="0"/>
-                <w:sz w:val="17"/>
-                <w:szCs w:val="17"/>
-                <w:lang w:eastAsia="nl-NL"/>
-                <w14:ligatures w14:val="none"/>
-              </w:rPr>
-              <w:t>4057163254</w:t>
+            <w:r>
+              <w:rPr>
+                <w:rFonts w:ascii="Times New Roman" w:eastAsia="Times New Roman" w:hAnsi="Times New Roman" w:cs="Times New Roman"/>
+                <w:kern w:val="0"/>
+                <w:sz w:val="17"/>
+                <w:szCs w:val="17"/>
+                <w:lang w:eastAsia="nl-NL"/>
+                <w14:ligatures w14:val="none"/>
+              </w:rPr>
+              <w:t>e4057163254</w:t>
             </w:r>
           </w:p>
         </w:tc>
@@ -24425,29 +23456,16 @@
                 <w14:ligatures w14:val="none"/>
               </w:rPr>
             </w:pPr>
-            <w:proofErr w:type="gramStart"/>
-            <w:r>
-              <w:rPr>
-                <w:rFonts w:ascii="Times New Roman" w:eastAsia="Times New Roman" w:hAnsi="Times New Roman" w:cs="Times New Roman"/>
-                <w:kern w:val="0"/>
-                <w:sz w:val="17"/>
-                <w:szCs w:val="17"/>
-                <w:lang w:eastAsia="nl-NL"/>
-                <w14:ligatures w14:val="none"/>
-              </w:rPr>
-              <w:t>e</w:t>
-            </w:r>
-            <w:proofErr w:type="gramEnd"/>
-            <w:r>
-              <w:rPr>
-                <w:rFonts w:ascii="Times New Roman" w:eastAsia="Times New Roman" w:hAnsi="Times New Roman" w:cs="Times New Roman"/>
-                <w:kern w:val="0"/>
-                <w:sz w:val="17"/>
-                <w:szCs w:val="17"/>
-                <w:lang w:eastAsia="nl-NL"/>
-                <w14:ligatures w14:val="none"/>
-              </w:rPr>
-              <w:t>4057163255</w:t>
+            <w:r>
+              <w:rPr>
+                <w:rFonts w:ascii="Times New Roman" w:eastAsia="Times New Roman" w:hAnsi="Times New Roman" w:cs="Times New Roman"/>
+                <w:kern w:val="0"/>
+                <w:sz w:val="17"/>
+                <w:szCs w:val="17"/>
+                <w:lang w:eastAsia="nl-NL"/>
+                <w14:ligatures w14:val="none"/>
+              </w:rPr>
+              <w:t>e4057163255</w:t>
             </w:r>
           </w:p>
         </w:tc>
@@ -24765,29 +23783,16 @@
                 <w14:ligatures w14:val="none"/>
               </w:rPr>
             </w:pPr>
-            <w:proofErr w:type="gramStart"/>
-            <w:r>
-              <w:rPr>
-                <w:rFonts w:ascii="Times New Roman" w:eastAsia="Times New Roman" w:hAnsi="Times New Roman" w:cs="Times New Roman"/>
-                <w:kern w:val="0"/>
-                <w:sz w:val="17"/>
-                <w:szCs w:val="17"/>
-                <w:lang w:eastAsia="nl-NL"/>
-                <w14:ligatures w14:val="none"/>
-              </w:rPr>
-              <w:t>e</w:t>
-            </w:r>
-            <w:proofErr w:type="gramEnd"/>
-            <w:r>
-              <w:rPr>
-                <w:rFonts w:ascii="Times New Roman" w:eastAsia="Times New Roman" w:hAnsi="Times New Roman" w:cs="Times New Roman"/>
-                <w:kern w:val="0"/>
-                <w:sz w:val="17"/>
-                <w:szCs w:val="17"/>
-                <w:lang w:eastAsia="nl-NL"/>
-                <w14:ligatures w14:val="none"/>
-              </w:rPr>
-              <w:t>4057163256</w:t>
+            <w:r>
+              <w:rPr>
+                <w:rFonts w:ascii="Times New Roman" w:eastAsia="Times New Roman" w:hAnsi="Times New Roman" w:cs="Times New Roman"/>
+                <w:kern w:val="0"/>
+                <w:sz w:val="17"/>
+                <w:szCs w:val="17"/>
+                <w:lang w:eastAsia="nl-NL"/>
+                <w14:ligatures w14:val="none"/>
+              </w:rPr>
+              <w:t>e4057163256</w:t>
             </w:r>
           </w:p>
         </w:tc>
@@ -25105,29 +24110,16 @@
                 <w14:ligatures w14:val="none"/>
               </w:rPr>
             </w:pPr>
-            <w:proofErr w:type="gramStart"/>
-            <w:r>
-              <w:rPr>
-                <w:rFonts w:ascii="Times New Roman" w:eastAsia="Times New Roman" w:hAnsi="Times New Roman" w:cs="Times New Roman"/>
-                <w:kern w:val="0"/>
-                <w:sz w:val="17"/>
-                <w:szCs w:val="17"/>
-                <w:lang w:eastAsia="nl-NL"/>
-                <w14:ligatures w14:val="none"/>
-              </w:rPr>
-              <w:t>e</w:t>
-            </w:r>
-            <w:proofErr w:type="gramEnd"/>
-            <w:r>
-              <w:rPr>
-                <w:rFonts w:ascii="Times New Roman" w:eastAsia="Times New Roman" w:hAnsi="Times New Roman" w:cs="Times New Roman"/>
-                <w:kern w:val="0"/>
-                <w:sz w:val="17"/>
-                <w:szCs w:val="17"/>
-                <w:lang w:eastAsia="nl-NL"/>
-                <w14:ligatures w14:val="none"/>
-              </w:rPr>
-              <w:t>4057163257</w:t>
+            <w:r>
+              <w:rPr>
+                <w:rFonts w:ascii="Times New Roman" w:eastAsia="Times New Roman" w:hAnsi="Times New Roman" w:cs="Times New Roman"/>
+                <w:kern w:val="0"/>
+                <w:sz w:val="17"/>
+                <w:szCs w:val="17"/>
+                <w:lang w:eastAsia="nl-NL"/>
+                <w14:ligatures w14:val="none"/>
+              </w:rPr>
+              <w:t>e4057163257</w:t>
             </w:r>
           </w:p>
         </w:tc>
@@ -25445,29 +24437,16 @@
                 <w14:ligatures w14:val="none"/>
               </w:rPr>
             </w:pPr>
-            <w:proofErr w:type="gramStart"/>
-            <w:r>
-              <w:rPr>
-                <w:rFonts w:ascii="Times New Roman" w:eastAsia="Times New Roman" w:hAnsi="Times New Roman" w:cs="Times New Roman"/>
-                <w:kern w:val="0"/>
-                <w:sz w:val="17"/>
-                <w:szCs w:val="17"/>
-                <w:lang w:eastAsia="nl-NL"/>
-                <w14:ligatures w14:val="none"/>
-              </w:rPr>
-              <w:t>e</w:t>
-            </w:r>
-            <w:proofErr w:type="gramEnd"/>
-            <w:r>
-              <w:rPr>
-                <w:rFonts w:ascii="Times New Roman" w:eastAsia="Times New Roman" w:hAnsi="Times New Roman" w:cs="Times New Roman"/>
-                <w:kern w:val="0"/>
-                <w:sz w:val="17"/>
-                <w:szCs w:val="17"/>
-                <w:lang w:eastAsia="nl-NL"/>
-                <w14:ligatures w14:val="none"/>
-              </w:rPr>
-              <w:t>4057163258</w:t>
+            <w:r>
+              <w:rPr>
+                <w:rFonts w:ascii="Times New Roman" w:eastAsia="Times New Roman" w:hAnsi="Times New Roman" w:cs="Times New Roman"/>
+                <w:kern w:val="0"/>
+                <w:sz w:val="17"/>
+                <w:szCs w:val="17"/>
+                <w:lang w:eastAsia="nl-NL"/>
+                <w14:ligatures w14:val="none"/>
+              </w:rPr>
+              <w:t>e4057163258</w:t>
             </w:r>
           </w:p>
         </w:tc>
@@ -25785,29 +24764,16 @@
                 <w14:ligatures w14:val="none"/>
               </w:rPr>
             </w:pPr>
-            <w:proofErr w:type="gramStart"/>
-            <w:r>
-              <w:rPr>
-                <w:rFonts w:ascii="Times New Roman" w:eastAsia="Times New Roman" w:hAnsi="Times New Roman" w:cs="Times New Roman"/>
-                <w:kern w:val="0"/>
-                <w:sz w:val="17"/>
-                <w:szCs w:val="17"/>
-                <w:lang w:eastAsia="nl-NL"/>
-                <w14:ligatures w14:val="none"/>
-              </w:rPr>
-              <w:t>e</w:t>
-            </w:r>
-            <w:proofErr w:type="gramEnd"/>
-            <w:r>
-              <w:rPr>
-                <w:rFonts w:ascii="Times New Roman" w:eastAsia="Times New Roman" w:hAnsi="Times New Roman" w:cs="Times New Roman"/>
-                <w:kern w:val="0"/>
-                <w:sz w:val="17"/>
-                <w:szCs w:val="17"/>
-                <w:lang w:eastAsia="nl-NL"/>
-                <w14:ligatures w14:val="none"/>
-              </w:rPr>
-              <w:t>4057163259</w:t>
+            <w:r>
+              <w:rPr>
+                <w:rFonts w:ascii="Times New Roman" w:eastAsia="Times New Roman" w:hAnsi="Times New Roman" w:cs="Times New Roman"/>
+                <w:kern w:val="0"/>
+                <w:sz w:val="17"/>
+                <w:szCs w:val="17"/>
+                <w:lang w:eastAsia="nl-NL"/>
+                <w14:ligatures w14:val="none"/>
+              </w:rPr>
+              <w:t>e4057163259</w:t>
             </w:r>
           </w:p>
         </w:tc>
@@ -26125,29 +25091,16 @@
                 <w14:ligatures w14:val="none"/>
               </w:rPr>
             </w:pPr>
-            <w:proofErr w:type="gramStart"/>
-            <w:r>
-              <w:rPr>
-                <w:rFonts w:ascii="Times New Roman" w:eastAsia="Times New Roman" w:hAnsi="Times New Roman" w:cs="Times New Roman"/>
-                <w:kern w:val="0"/>
-                <w:sz w:val="17"/>
-                <w:szCs w:val="17"/>
-                <w:lang w:eastAsia="nl-NL"/>
-                <w14:ligatures w14:val="none"/>
-              </w:rPr>
-              <w:t>e</w:t>
-            </w:r>
-            <w:proofErr w:type="gramEnd"/>
-            <w:r>
-              <w:rPr>
-                <w:rFonts w:ascii="Times New Roman" w:eastAsia="Times New Roman" w:hAnsi="Times New Roman" w:cs="Times New Roman"/>
-                <w:kern w:val="0"/>
-                <w:sz w:val="17"/>
-                <w:szCs w:val="17"/>
-                <w:lang w:eastAsia="nl-NL"/>
-                <w14:ligatures w14:val="none"/>
-              </w:rPr>
-              <w:t>4057163260</w:t>
+            <w:r>
+              <w:rPr>
+                <w:rFonts w:ascii="Times New Roman" w:eastAsia="Times New Roman" w:hAnsi="Times New Roman" w:cs="Times New Roman"/>
+                <w:kern w:val="0"/>
+                <w:sz w:val="17"/>
+                <w:szCs w:val="17"/>
+                <w:lang w:eastAsia="nl-NL"/>
+                <w14:ligatures w14:val="none"/>
+              </w:rPr>
+              <w:t>e4057163260</w:t>
             </w:r>
           </w:p>
         </w:tc>
@@ -26465,29 +25418,16 @@
                 <w14:ligatures w14:val="none"/>
               </w:rPr>
             </w:pPr>
-            <w:proofErr w:type="gramStart"/>
-            <w:r>
-              <w:rPr>
-                <w:rFonts w:ascii="Times New Roman" w:eastAsia="Times New Roman" w:hAnsi="Times New Roman" w:cs="Times New Roman"/>
-                <w:kern w:val="0"/>
-                <w:sz w:val="17"/>
-                <w:szCs w:val="17"/>
-                <w:lang w:eastAsia="nl-NL"/>
-                <w14:ligatures w14:val="none"/>
-              </w:rPr>
-              <w:t>e</w:t>
-            </w:r>
-            <w:proofErr w:type="gramEnd"/>
-            <w:r>
-              <w:rPr>
-                <w:rFonts w:ascii="Times New Roman" w:eastAsia="Times New Roman" w:hAnsi="Times New Roman" w:cs="Times New Roman"/>
-                <w:kern w:val="0"/>
-                <w:sz w:val="17"/>
-                <w:szCs w:val="17"/>
-                <w:lang w:eastAsia="nl-NL"/>
-                <w14:ligatures w14:val="none"/>
-              </w:rPr>
-              <w:t>4057163261</w:t>
+            <w:r>
+              <w:rPr>
+                <w:rFonts w:ascii="Times New Roman" w:eastAsia="Times New Roman" w:hAnsi="Times New Roman" w:cs="Times New Roman"/>
+                <w:kern w:val="0"/>
+                <w:sz w:val="17"/>
+                <w:szCs w:val="17"/>
+                <w:lang w:eastAsia="nl-NL"/>
+                <w14:ligatures w14:val="none"/>
+              </w:rPr>
+              <w:t>e4057163261</w:t>
             </w:r>
           </w:p>
         </w:tc>
@@ -26805,29 +25745,16 @@
                 <w14:ligatures w14:val="none"/>
               </w:rPr>
             </w:pPr>
-            <w:proofErr w:type="gramStart"/>
-            <w:r>
-              <w:rPr>
-                <w:rFonts w:ascii="Times New Roman" w:eastAsia="Times New Roman" w:hAnsi="Times New Roman" w:cs="Times New Roman"/>
-                <w:kern w:val="0"/>
-                <w:sz w:val="17"/>
-                <w:szCs w:val="17"/>
-                <w:lang w:eastAsia="nl-NL"/>
-                <w14:ligatures w14:val="none"/>
-              </w:rPr>
-              <w:t>e</w:t>
-            </w:r>
-            <w:proofErr w:type="gramEnd"/>
-            <w:r>
-              <w:rPr>
-                <w:rFonts w:ascii="Times New Roman" w:eastAsia="Times New Roman" w:hAnsi="Times New Roman" w:cs="Times New Roman"/>
-                <w:kern w:val="0"/>
-                <w:sz w:val="17"/>
-                <w:szCs w:val="17"/>
-                <w:lang w:eastAsia="nl-NL"/>
-                <w14:ligatures w14:val="none"/>
-              </w:rPr>
-              <w:t>4057163262</w:t>
+            <w:r>
+              <w:rPr>
+                <w:rFonts w:ascii="Times New Roman" w:eastAsia="Times New Roman" w:hAnsi="Times New Roman" w:cs="Times New Roman"/>
+                <w:kern w:val="0"/>
+                <w:sz w:val="17"/>
+                <w:szCs w:val="17"/>
+                <w:lang w:eastAsia="nl-NL"/>
+                <w14:ligatures w14:val="none"/>
+              </w:rPr>
+              <w:t>e4057163262</w:t>
             </w:r>
           </w:p>
         </w:tc>
@@ -27145,29 +26072,16 @@
                 <w14:ligatures w14:val="none"/>
               </w:rPr>
             </w:pPr>
-            <w:proofErr w:type="gramStart"/>
-            <w:r>
-              <w:rPr>
-                <w:rFonts w:ascii="Times New Roman" w:eastAsia="Times New Roman" w:hAnsi="Times New Roman" w:cs="Times New Roman"/>
-                <w:kern w:val="0"/>
-                <w:sz w:val="17"/>
-                <w:szCs w:val="17"/>
-                <w:lang w:eastAsia="nl-NL"/>
-                <w14:ligatures w14:val="none"/>
-              </w:rPr>
-              <w:t>e</w:t>
-            </w:r>
-            <w:proofErr w:type="gramEnd"/>
-            <w:r>
-              <w:rPr>
-                <w:rFonts w:ascii="Times New Roman" w:eastAsia="Times New Roman" w:hAnsi="Times New Roman" w:cs="Times New Roman"/>
-                <w:kern w:val="0"/>
-                <w:sz w:val="17"/>
-                <w:szCs w:val="17"/>
-                <w:lang w:eastAsia="nl-NL"/>
-                <w14:ligatures w14:val="none"/>
-              </w:rPr>
-              <w:t>4057163263</w:t>
+            <w:r>
+              <w:rPr>
+                <w:rFonts w:ascii="Times New Roman" w:eastAsia="Times New Roman" w:hAnsi="Times New Roman" w:cs="Times New Roman"/>
+                <w:kern w:val="0"/>
+                <w:sz w:val="17"/>
+                <w:szCs w:val="17"/>
+                <w:lang w:eastAsia="nl-NL"/>
+                <w14:ligatures w14:val="none"/>
+              </w:rPr>
+              <w:t>e4057163263</w:t>
             </w:r>
           </w:p>
         </w:tc>
@@ -27485,29 +26399,16 @@
                 <w14:ligatures w14:val="none"/>
               </w:rPr>
             </w:pPr>
-            <w:proofErr w:type="gramStart"/>
-            <w:r>
-              <w:rPr>
-                <w:rFonts w:ascii="Times New Roman" w:eastAsia="Times New Roman" w:hAnsi="Times New Roman" w:cs="Times New Roman"/>
-                <w:kern w:val="0"/>
-                <w:sz w:val="17"/>
-                <w:szCs w:val="17"/>
-                <w:lang w:eastAsia="nl-NL"/>
-                <w14:ligatures w14:val="none"/>
-              </w:rPr>
-              <w:t>e</w:t>
-            </w:r>
-            <w:proofErr w:type="gramEnd"/>
-            <w:r>
-              <w:rPr>
-                <w:rFonts w:ascii="Times New Roman" w:eastAsia="Times New Roman" w:hAnsi="Times New Roman" w:cs="Times New Roman"/>
-                <w:kern w:val="0"/>
-                <w:sz w:val="17"/>
-                <w:szCs w:val="17"/>
-                <w:lang w:eastAsia="nl-NL"/>
-                <w14:ligatures w14:val="none"/>
-              </w:rPr>
-              <w:t>4057163264</w:t>
+            <w:r>
+              <w:rPr>
+                <w:rFonts w:ascii="Times New Roman" w:eastAsia="Times New Roman" w:hAnsi="Times New Roman" w:cs="Times New Roman"/>
+                <w:kern w:val="0"/>
+                <w:sz w:val="17"/>
+                <w:szCs w:val="17"/>
+                <w:lang w:eastAsia="nl-NL"/>
+                <w14:ligatures w14:val="none"/>
+              </w:rPr>
+              <w:t>e4057163264</w:t>
             </w:r>
           </w:p>
         </w:tc>
@@ -27825,29 +26726,16 @@
                 <w14:ligatures w14:val="none"/>
               </w:rPr>
             </w:pPr>
-            <w:proofErr w:type="gramStart"/>
-            <w:r>
-              <w:rPr>
-                <w:rFonts w:ascii="Times New Roman" w:eastAsia="Times New Roman" w:hAnsi="Times New Roman" w:cs="Times New Roman"/>
-                <w:kern w:val="0"/>
-                <w:sz w:val="17"/>
-                <w:szCs w:val="17"/>
-                <w:lang w:eastAsia="nl-NL"/>
-                <w14:ligatures w14:val="none"/>
-              </w:rPr>
-              <w:t>e</w:t>
-            </w:r>
-            <w:proofErr w:type="gramEnd"/>
-            <w:r>
-              <w:rPr>
-                <w:rFonts w:ascii="Times New Roman" w:eastAsia="Times New Roman" w:hAnsi="Times New Roman" w:cs="Times New Roman"/>
-                <w:kern w:val="0"/>
-                <w:sz w:val="17"/>
-                <w:szCs w:val="17"/>
-                <w:lang w:eastAsia="nl-NL"/>
-                <w14:ligatures w14:val="none"/>
-              </w:rPr>
-              <w:t>4057163265</w:t>
+            <w:r>
+              <w:rPr>
+                <w:rFonts w:ascii="Times New Roman" w:eastAsia="Times New Roman" w:hAnsi="Times New Roman" w:cs="Times New Roman"/>
+                <w:kern w:val="0"/>
+                <w:sz w:val="17"/>
+                <w:szCs w:val="17"/>
+                <w:lang w:eastAsia="nl-NL"/>
+                <w14:ligatures w14:val="none"/>
+              </w:rPr>
+              <w:t>e4057163265</w:t>
             </w:r>
           </w:p>
         </w:tc>
@@ -28165,29 +27053,16 @@
                 <w14:ligatures w14:val="none"/>
               </w:rPr>
             </w:pPr>
-            <w:proofErr w:type="gramStart"/>
-            <w:r>
-              <w:rPr>
-                <w:rFonts w:ascii="Times New Roman" w:eastAsia="Times New Roman" w:hAnsi="Times New Roman" w:cs="Times New Roman"/>
-                <w:kern w:val="0"/>
-                <w:sz w:val="17"/>
-                <w:szCs w:val="17"/>
-                <w:lang w:eastAsia="nl-NL"/>
-                <w14:ligatures w14:val="none"/>
-              </w:rPr>
-              <w:t>e</w:t>
-            </w:r>
-            <w:proofErr w:type="gramEnd"/>
-            <w:r>
-              <w:rPr>
-                <w:rFonts w:ascii="Times New Roman" w:eastAsia="Times New Roman" w:hAnsi="Times New Roman" w:cs="Times New Roman"/>
-                <w:kern w:val="0"/>
-                <w:sz w:val="17"/>
-                <w:szCs w:val="17"/>
-                <w:lang w:eastAsia="nl-NL"/>
-                <w14:ligatures w14:val="none"/>
-              </w:rPr>
-              <w:t>4057163266</w:t>
+            <w:r>
+              <w:rPr>
+                <w:rFonts w:ascii="Times New Roman" w:eastAsia="Times New Roman" w:hAnsi="Times New Roman" w:cs="Times New Roman"/>
+                <w:kern w:val="0"/>
+                <w:sz w:val="17"/>
+                <w:szCs w:val="17"/>
+                <w:lang w:eastAsia="nl-NL"/>
+                <w14:ligatures w14:val="none"/>
+              </w:rPr>
+              <w:t>e4057163266</w:t>
             </w:r>
           </w:p>
         </w:tc>
@@ -28506,29 +27381,16 @@
                 <w14:ligatures w14:val="none"/>
               </w:rPr>
             </w:pPr>
-            <w:proofErr w:type="gramStart"/>
-            <w:r>
-              <w:rPr>
-                <w:rFonts w:ascii="Times New Roman" w:eastAsia="Times New Roman" w:hAnsi="Times New Roman" w:cs="Times New Roman"/>
-                <w:kern w:val="0"/>
-                <w:sz w:val="17"/>
-                <w:szCs w:val="17"/>
-                <w:lang w:eastAsia="nl-NL"/>
-                <w14:ligatures w14:val="none"/>
-              </w:rPr>
-              <w:t>e</w:t>
-            </w:r>
-            <w:proofErr w:type="gramEnd"/>
-            <w:r>
-              <w:rPr>
-                <w:rFonts w:ascii="Times New Roman" w:eastAsia="Times New Roman" w:hAnsi="Times New Roman" w:cs="Times New Roman"/>
-                <w:kern w:val="0"/>
-                <w:sz w:val="17"/>
-                <w:szCs w:val="17"/>
-                <w:lang w:eastAsia="nl-NL"/>
-                <w14:ligatures w14:val="none"/>
-              </w:rPr>
-              <w:t>4057163267</w:t>
+            <w:r>
+              <w:rPr>
+                <w:rFonts w:ascii="Times New Roman" w:eastAsia="Times New Roman" w:hAnsi="Times New Roman" w:cs="Times New Roman"/>
+                <w:kern w:val="0"/>
+                <w:sz w:val="17"/>
+                <w:szCs w:val="17"/>
+                <w:lang w:eastAsia="nl-NL"/>
+                <w14:ligatures w14:val="none"/>
+              </w:rPr>
+              <w:t>e4057163267</w:t>
             </w:r>
           </w:p>
         </w:tc>
@@ -28846,29 +27708,16 @@
                 <w14:ligatures w14:val="none"/>
               </w:rPr>
             </w:pPr>
-            <w:proofErr w:type="gramStart"/>
-            <w:r>
-              <w:rPr>
-                <w:rFonts w:ascii="Times New Roman" w:eastAsia="Times New Roman" w:hAnsi="Times New Roman" w:cs="Times New Roman"/>
-                <w:kern w:val="0"/>
-                <w:sz w:val="17"/>
-                <w:szCs w:val="17"/>
-                <w:lang w:eastAsia="nl-NL"/>
-                <w14:ligatures w14:val="none"/>
-              </w:rPr>
-              <w:t>e</w:t>
-            </w:r>
-            <w:proofErr w:type="gramEnd"/>
-            <w:r>
-              <w:rPr>
-                <w:rFonts w:ascii="Times New Roman" w:eastAsia="Times New Roman" w:hAnsi="Times New Roman" w:cs="Times New Roman"/>
-                <w:kern w:val="0"/>
-                <w:sz w:val="17"/>
-                <w:szCs w:val="17"/>
-                <w:lang w:eastAsia="nl-NL"/>
-                <w14:ligatures w14:val="none"/>
-              </w:rPr>
-              <w:t>4057163268</w:t>
+            <w:r>
+              <w:rPr>
+                <w:rFonts w:ascii="Times New Roman" w:eastAsia="Times New Roman" w:hAnsi="Times New Roman" w:cs="Times New Roman"/>
+                <w:kern w:val="0"/>
+                <w:sz w:val="17"/>
+                <w:szCs w:val="17"/>
+                <w:lang w:eastAsia="nl-NL"/>
+                <w14:ligatures w14:val="none"/>
+              </w:rPr>
+              <w:t>e4057163268</w:t>
             </w:r>
           </w:p>
         </w:tc>
@@ -29186,29 +28035,16 @@
                 <w14:ligatures w14:val="none"/>
               </w:rPr>
             </w:pPr>
-            <w:proofErr w:type="gramStart"/>
-            <w:r>
-              <w:rPr>
-                <w:rFonts w:ascii="Times New Roman" w:eastAsia="Times New Roman" w:hAnsi="Times New Roman" w:cs="Times New Roman"/>
-                <w:kern w:val="0"/>
-                <w:sz w:val="17"/>
-                <w:szCs w:val="17"/>
-                <w:lang w:eastAsia="nl-NL"/>
-                <w14:ligatures w14:val="none"/>
-              </w:rPr>
-              <w:t>e</w:t>
-            </w:r>
-            <w:proofErr w:type="gramEnd"/>
-            <w:r>
-              <w:rPr>
-                <w:rFonts w:ascii="Times New Roman" w:eastAsia="Times New Roman" w:hAnsi="Times New Roman" w:cs="Times New Roman"/>
-                <w:kern w:val="0"/>
-                <w:sz w:val="17"/>
-                <w:szCs w:val="17"/>
-                <w:lang w:eastAsia="nl-NL"/>
-                <w14:ligatures w14:val="none"/>
-              </w:rPr>
-              <w:t>4057163269</w:t>
+            <w:r>
+              <w:rPr>
+                <w:rFonts w:ascii="Times New Roman" w:eastAsia="Times New Roman" w:hAnsi="Times New Roman" w:cs="Times New Roman"/>
+                <w:kern w:val="0"/>
+                <w:sz w:val="17"/>
+                <w:szCs w:val="17"/>
+                <w:lang w:eastAsia="nl-NL"/>
+                <w14:ligatures w14:val="none"/>
+              </w:rPr>
+              <w:t>e4057163269</w:t>
             </w:r>
           </w:p>
         </w:tc>
@@ -29526,29 +28362,16 @@
                 <w14:ligatures w14:val="none"/>
               </w:rPr>
             </w:pPr>
-            <w:proofErr w:type="gramStart"/>
-            <w:r>
-              <w:rPr>
-                <w:rFonts w:ascii="Times New Roman" w:eastAsia="Times New Roman" w:hAnsi="Times New Roman" w:cs="Times New Roman"/>
-                <w:kern w:val="0"/>
-                <w:sz w:val="17"/>
-                <w:szCs w:val="17"/>
-                <w:lang w:eastAsia="nl-NL"/>
-                <w14:ligatures w14:val="none"/>
-              </w:rPr>
-              <w:t>e</w:t>
-            </w:r>
-            <w:proofErr w:type="gramEnd"/>
-            <w:r>
-              <w:rPr>
-                <w:rFonts w:ascii="Times New Roman" w:eastAsia="Times New Roman" w:hAnsi="Times New Roman" w:cs="Times New Roman"/>
-                <w:kern w:val="0"/>
-                <w:sz w:val="17"/>
-                <w:szCs w:val="17"/>
-                <w:lang w:eastAsia="nl-NL"/>
-                <w14:ligatures w14:val="none"/>
-              </w:rPr>
-              <w:t>4057163270</w:t>
+            <w:r>
+              <w:rPr>
+                <w:rFonts w:ascii="Times New Roman" w:eastAsia="Times New Roman" w:hAnsi="Times New Roman" w:cs="Times New Roman"/>
+                <w:kern w:val="0"/>
+                <w:sz w:val="17"/>
+                <w:szCs w:val="17"/>
+                <w:lang w:eastAsia="nl-NL"/>
+                <w14:ligatures w14:val="none"/>
+              </w:rPr>
+              <w:t>e4057163270</w:t>
             </w:r>
           </w:p>
         </w:tc>
@@ -29866,29 +28689,16 @@
                 <w14:ligatures w14:val="none"/>
               </w:rPr>
             </w:pPr>
-            <w:proofErr w:type="gramStart"/>
-            <w:r>
-              <w:rPr>
-                <w:rFonts w:ascii="Times New Roman" w:eastAsia="Times New Roman" w:hAnsi="Times New Roman" w:cs="Times New Roman"/>
-                <w:kern w:val="0"/>
-                <w:sz w:val="17"/>
-                <w:szCs w:val="17"/>
-                <w:lang w:eastAsia="nl-NL"/>
-                <w14:ligatures w14:val="none"/>
-              </w:rPr>
-              <w:t>e</w:t>
-            </w:r>
-            <w:proofErr w:type="gramEnd"/>
-            <w:r>
-              <w:rPr>
-                <w:rFonts w:ascii="Times New Roman" w:eastAsia="Times New Roman" w:hAnsi="Times New Roman" w:cs="Times New Roman"/>
-                <w:kern w:val="0"/>
-                <w:sz w:val="17"/>
-                <w:szCs w:val="17"/>
-                <w:lang w:eastAsia="nl-NL"/>
-                <w14:ligatures w14:val="none"/>
-              </w:rPr>
-              <w:t>4057163271</w:t>
+            <w:r>
+              <w:rPr>
+                <w:rFonts w:ascii="Times New Roman" w:eastAsia="Times New Roman" w:hAnsi="Times New Roman" w:cs="Times New Roman"/>
+                <w:kern w:val="0"/>
+                <w:sz w:val="17"/>
+                <w:szCs w:val="17"/>
+                <w:lang w:eastAsia="nl-NL"/>
+                <w14:ligatures w14:val="none"/>
+              </w:rPr>
+              <w:t>e4057163271</w:t>
             </w:r>
           </w:p>
         </w:tc>
@@ -30206,29 +29016,16 @@
                 <w14:ligatures w14:val="none"/>
               </w:rPr>
             </w:pPr>
-            <w:proofErr w:type="gramStart"/>
-            <w:r>
-              <w:rPr>
-                <w:rFonts w:ascii="Times New Roman" w:eastAsia="Times New Roman" w:hAnsi="Times New Roman" w:cs="Times New Roman"/>
-                <w:kern w:val="0"/>
-                <w:sz w:val="17"/>
-                <w:szCs w:val="17"/>
-                <w:lang w:eastAsia="nl-NL"/>
-                <w14:ligatures w14:val="none"/>
-              </w:rPr>
-              <w:t>e</w:t>
-            </w:r>
-            <w:proofErr w:type="gramEnd"/>
-            <w:r>
-              <w:rPr>
-                <w:rFonts w:ascii="Times New Roman" w:eastAsia="Times New Roman" w:hAnsi="Times New Roman" w:cs="Times New Roman"/>
-                <w:kern w:val="0"/>
-                <w:sz w:val="17"/>
-                <w:szCs w:val="17"/>
-                <w:lang w:eastAsia="nl-NL"/>
-                <w14:ligatures w14:val="none"/>
-              </w:rPr>
-              <w:t>4057163272</w:t>
+            <w:r>
+              <w:rPr>
+                <w:rFonts w:ascii="Times New Roman" w:eastAsia="Times New Roman" w:hAnsi="Times New Roman" w:cs="Times New Roman"/>
+                <w:kern w:val="0"/>
+                <w:sz w:val="17"/>
+                <w:szCs w:val="17"/>
+                <w:lang w:eastAsia="nl-NL"/>
+                <w14:ligatures w14:val="none"/>
+              </w:rPr>
+              <w:t>e4057163272</w:t>
             </w:r>
           </w:p>
         </w:tc>
@@ -30546,29 +29343,16 @@
                 <w14:ligatures w14:val="none"/>
               </w:rPr>
             </w:pPr>
-            <w:proofErr w:type="gramStart"/>
-            <w:r>
-              <w:rPr>
-                <w:rFonts w:ascii="Times New Roman" w:eastAsia="Times New Roman" w:hAnsi="Times New Roman" w:cs="Times New Roman"/>
-                <w:kern w:val="0"/>
-                <w:sz w:val="17"/>
-                <w:szCs w:val="17"/>
-                <w:lang w:eastAsia="nl-NL"/>
-                <w14:ligatures w14:val="none"/>
-              </w:rPr>
-              <w:t>e</w:t>
-            </w:r>
-            <w:proofErr w:type="gramEnd"/>
-            <w:r>
-              <w:rPr>
-                <w:rFonts w:ascii="Times New Roman" w:eastAsia="Times New Roman" w:hAnsi="Times New Roman" w:cs="Times New Roman"/>
-                <w:kern w:val="0"/>
-                <w:sz w:val="17"/>
-                <w:szCs w:val="17"/>
-                <w:lang w:eastAsia="nl-NL"/>
-                <w14:ligatures w14:val="none"/>
-              </w:rPr>
-              <w:t>4057163273</w:t>
+            <w:r>
+              <w:rPr>
+                <w:rFonts w:ascii="Times New Roman" w:eastAsia="Times New Roman" w:hAnsi="Times New Roman" w:cs="Times New Roman"/>
+                <w:kern w:val="0"/>
+                <w:sz w:val="17"/>
+                <w:szCs w:val="17"/>
+                <w:lang w:eastAsia="nl-NL"/>
+                <w14:ligatures w14:val="none"/>
+              </w:rPr>
+              <w:t>e4057163273</w:t>
             </w:r>
           </w:p>
         </w:tc>
@@ -30886,29 +29670,16 @@
                 <w14:ligatures w14:val="none"/>
               </w:rPr>
             </w:pPr>
-            <w:proofErr w:type="gramStart"/>
-            <w:r>
-              <w:rPr>
-                <w:rFonts w:ascii="Times New Roman" w:eastAsia="Times New Roman" w:hAnsi="Times New Roman" w:cs="Times New Roman"/>
-                <w:kern w:val="0"/>
-                <w:sz w:val="17"/>
-                <w:szCs w:val="17"/>
-                <w:lang w:eastAsia="nl-NL"/>
-                <w14:ligatures w14:val="none"/>
-              </w:rPr>
-              <w:t>e</w:t>
-            </w:r>
-            <w:proofErr w:type="gramEnd"/>
-            <w:r>
-              <w:rPr>
-                <w:rFonts w:ascii="Times New Roman" w:eastAsia="Times New Roman" w:hAnsi="Times New Roman" w:cs="Times New Roman"/>
-                <w:kern w:val="0"/>
-                <w:sz w:val="17"/>
-                <w:szCs w:val="17"/>
-                <w:lang w:eastAsia="nl-NL"/>
-                <w14:ligatures w14:val="none"/>
-              </w:rPr>
-              <w:t>4057163274</w:t>
+            <w:r>
+              <w:rPr>
+                <w:rFonts w:ascii="Times New Roman" w:eastAsia="Times New Roman" w:hAnsi="Times New Roman" w:cs="Times New Roman"/>
+                <w:kern w:val="0"/>
+                <w:sz w:val="17"/>
+                <w:szCs w:val="17"/>
+                <w:lang w:eastAsia="nl-NL"/>
+                <w14:ligatures w14:val="none"/>
+              </w:rPr>
+              <w:t>e4057163274</w:t>
             </w:r>
           </w:p>
         </w:tc>
@@ -31226,29 +29997,16 @@
                 <w14:ligatures w14:val="none"/>
               </w:rPr>
             </w:pPr>
-            <w:proofErr w:type="gramStart"/>
-            <w:r>
-              <w:rPr>
-                <w:rFonts w:ascii="Times New Roman" w:eastAsia="Times New Roman" w:hAnsi="Times New Roman" w:cs="Times New Roman"/>
-                <w:kern w:val="0"/>
-                <w:sz w:val="17"/>
-                <w:szCs w:val="17"/>
-                <w:lang w:eastAsia="nl-NL"/>
-                <w14:ligatures w14:val="none"/>
-              </w:rPr>
-              <w:t>e</w:t>
-            </w:r>
-            <w:proofErr w:type="gramEnd"/>
-            <w:r>
-              <w:rPr>
-                <w:rFonts w:ascii="Times New Roman" w:eastAsia="Times New Roman" w:hAnsi="Times New Roman" w:cs="Times New Roman"/>
-                <w:kern w:val="0"/>
-                <w:sz w:val="17"/>
-                <w:szCs w:val="17"/>
-                <w:lang w:eastAsia="nl-NL"/>
-                <w14:ligatures w14:val="none"/>
-              </w:rPr>
-              <w:t>4057163275</w:t>
+            <w:r>
+              <w:rPr>
+                <w:rFonts w:ascii="Times New Roman" w:eastAsia="Times New Roman" w:hAnsi="Times New Roman" w:cs="Times New Roman"/>
+                <w:kern w:val="0"/>
+                <w:sz w:val="17"/>
+                <w:szCs w:val="17"/>
+                <w:lang w:eastAsia="nl-NL"/>
+                <w14:ligatures w14:val="none"/>
+              </w:rPr>
+              <w:t>e4057163275</w:t>
             </w:r>
           </w:p>
         </w:tc>
@@ -31566,29 +30324,16 @@
                 <w14:ligatures w14:val="none"/>
               </w:rPr>
             </w:pPr>
-            <w:proofErr w:type="gramStart"/>
-            <w:r>
-              <w:rPr>
-                <w:rFonts w:ascii="Times New Roman" w:eastAsia="Times New Roman" w:hAnsi="Times New Roman" w:cs="Times New Roman"/>
-                <w:kern w:val="0"/>
-                <w:sz w:val="17"/>
-                <w:szCs w:val="17"/>
-                <w:lang w:eastAsia="nl-NL"/>
-                <w14:ligatures w14:val="none"/>
-              </w:rPr>
-              <w:t>e</w:t>
-            </w:r>
-            <w:proofErr w:type="gramEnd"/>
-            <w:r>
-              <w:rPr>
-                <w:rFonts w:ascii="Times New Roman" w:eastAsia="Times New Roman" w:hAnsi="Times New Roman" w:cs="Times New Roman"/>
-                <w:kern w:val="0"/>
-                <w:sz w:val="17"/>
-                <w:szCs w:val="17"/>
-                <w:lang w:eastAsia="nl-NL"/>
-                <w14:ligatures w14:val="none"/>
-              </w:rPr>
-              <w:t>4057163276</w:t>
+            <w:r>
+              <w:rPr>
+                <w:rFonts w:ascii="Times New Roman" w:eastAsia="Times New Roman" w:hAnsi="Times New Roman" w:cs="Times New Roman"/>
+                <w:kern w:val="0"/>
+                <w:sz w:val="17"/>
+                <w:szCs w:val="17"/>
+                <w:lang w:eastAsia="nl-NL"/>
+                <w14:ligatures w14:val="none"/>
+              </w:rPr>
+              <w:t>e4057163276</w:t>
             </w:r>
           </w:p>
         </w:tc>
@@ -31906,29 +30651,16 @@
                 <w14:ligatures w14:val="none"/>
               </w:rPr>
             </w:pPr>
-            <w:proofErr w:type="gramStart"/>
-            <w:r>
-              <w:rPr>
-                <w:rFonts w:ascii="Times New Roman" w:eastAsia="Times New Roman" w:hAnsi="Times New Roman" w:cs="Times New Roman"/>
-                <w:kern w:val="0"/>
-                <w:sz w:val="17"/>
-                <w:szCs w:val="17"/>
-                <w:lang w:eastAsia="nl-NL"/>
-                <w14:ligatures w14:val="none"/>
-              </w:rPr>
-              <w:t>e</w:t>
-            </w:r>
-            <w:proofErr w:type="gramEnd"/>
-            <w:r>
-              <w:rPr>
-                <w:rFonts w:ascii="Times New Roman" w:eastAsia="Times New Roman" w:hAnsi="Times New Roman" w:cs="Times New Roman"/>
-                <w:kern w:val="0"/>
-                <w:sz w:val="17"/>
-                <w:szCs w:val="17"/>
-                <w:lang w:eastAsia="nl-NL"/>
-                <w14:ligatures w14:val="none"/>
-              </w:rPr>
-              <w:t>4057163277</w:t>
+            <w:r>
+              <w:rPr>
+                <w:rFonts w:ascii="Times New Roman" w:eastAsia="Times New Roman" w:hAnsi="Times New Roman" w:cs="Times New Roman"/>
+                <w:kern w:val="0"/>
+                <w:sz w:val="17"/>
+                <w:szCs w:val="17"/>
+                <w:lang w:eastAsia="nl-NL"/>
+                <w14:ligatures w14:val="none"/>
+              </w:rPr>
+              <w:t>e4057163277</w:t>
             </w:r>
           </w:p>
         </w:tc>
@@ -32246,29 +30978,16 @@
                 <w14:ligatures w14:val="none"/>
               </w:rPr>
             </w:pPr>
-            <w:proofErr w:type="gramStart"/>
-            <w:r>
-              <w:rPr>
-                <w:rFonts w:ascii="Times New Roman" w:eastAsia="Times New Roman" w:hAnsi="Times New Roman" w:cs="Times New Roman"/>
-                <w:kern w:val="0"/>
-                <w:sz w:val="17"/>
-                <w:szCs w:val="17"/>
-                <w:lang w:eastAsia="nl-NL"/>
-                <w14:ligatures w14:val="none"/>
-              </w:rPr>
-              <w:t>e</w:t>
-            </w:r>
-            <w:proofErr w:type="gramEnd"/>
-            <w:r>
-              <w:rPr>
-                <w:rFonts w:ascii="Times New Roman" w:eastAsia="Times New Roman" w:hAnsi="Times New Roman" w:cs="Times New Roman"/>
-                <w:kern w:val="0"/>
-                <w:sz w:val="17"/>
-                <w:szCs w:val="17"/>
-                <w:lang w:eastAsia="nl-NL"/>
-                <w14:ligatures w14:val="none"/>
-              </w:rPr>
-              <w:t>4057163278</w:t>
+            <w:r>
+              <w:rPr>
+                <w:rFonts w:ascii="Times New Roman" w:eastAsia="Times New Roman" w:hAnsi="Times New Roman" w:cs="Times New Roman"/>
+                <w:kern w:val="0"/>
+                <w:sz w:val="17"/>
+                <w:szCs w:val="17"/>
+                <w:lang w:eastAsia="nl-NL"/>
+                <w14:ligatures w14:val="none"/>
+              </w:rPr>
+              <w:t>e4057163278</w:t>
             </w:r>
           </w:p>
         </w:tc>
@@ -32586,29 +31305,16 @@
                 <w14:ligatures w14:val="none"/>
               </w:rPr>
             </w:pPr>
-            <w:proofErr w:type="gramStart"/>
-            <w:r>
-              <w:rPr>
-                <w:rFonts w:ascii="Times New Roman" w:eastAsia="Times New Roman" w:hAnsi="Times New Roman" w:cs="Times New Roman"/>
-                <w:kern w:val="0"/>
-                <w:sz w:val="17"/>
-                <w:szCs w:val="17"/>
-                <w:lang w:eastAsia="nl-NL"/>
-                <w14:ligatures w14:val="none"/>
-              </w:rPr>
-              <w:t>e</w:t>
-            </w:r>
-            <w:proofErr w:type="gramEnd"/>
-            <w:r>
-              <w:rPr>
-                <w:rFonts w:ascii="Times New Roman" w:eastAsia="Times New Roman" w:hAnsi="Times New Roman" w:cs="Times New Roman"/>
-                <w:kern w:val="0"/>
-                <w:sz w:val="17"/>
-                <w:szCs w:val="17"/>
-                <w:lang w:eastAsia="nl-NL"/>
-                <w14:ligatures w14:val="none"/>
-              </w:rPr>
-              <w:t>4057163279</w:t>
+            <w:r>
+              <w:rPr>
+                <w:rFonts w:ascii="Times New Roman" w:eastAsia="Times New Roman" w:hAnsi="Times New Roman" w:cs="Times New Roman"/>
+                <w:kern w:val="0"/>
+                <w:sz w:val="17"/>
+                <w:szCs w:val="17"/>
+                <w:lang w:eastAsia="nl-NL"/>
+                <w14:ligatures w14:val="none"/>
+              </w:rPr>
+              <w:t>e4057163279</w:t>
             </w:r>
           </w:p>
         </w:tc>
@@ -32926,29 +31632,16 @@
                 <w14:ligatures w14:val="none"/>
               </w:rPr>
             </w:pPr>
-            <w:proofErr w:type="gramStart"/>
-            <w:r>
-              <w:rPr>
-                <w:rFonts w:ascii="Times New Roman" w:eastAsia="Times New Roman" w:hAnsi="Times New Roman" w:cs="Times New Roman"/>
-                <w:kern w:val="0"/>
-                <w:sz w:val="17"/>
-                <w:szCs w:val="17"/>
-                <w:lang w:eastAsia="nl-NL"/>
-                <w14:ligatures w14:val="none"/>
-              </w:rPr>
-              <w:t>e</w:t>
-            </w:r>
-            <w:proofErr w:type="gramEnd"/>
-            <w:r>
-              <w:rPr>
-                <w:rFonts w:ascii="Times New Roman" w:eastAsia="Times New Roman" w:hAnsi="Times New Roman" w:cs="Times New Roman"/>
-                <w:kern w:val="0"/>
-                <w:sz w:val="17"/>
-                <w:szCs w:val="17"/>
-                <w:lang w:eastAsia="nl-NL"/>
-                <w14:ligatures w14:val="none"/>
-              </w:rPr>
-              <w:t>4057163280</w:t>
+            <w:r>
+              <w:rPr>
+                <w:rFonts w:ascii="Times New Roman" w:eastAsia="Times New Roman" w:hAnsi="Times New Roman" w:cs="Times New Roman"/>
+                <w:kern w:val="0"/>
+                <w:sz w:val="17"/>
+                <w:szCs w:val="17"/>
+                <w:lang w:eastAsia="nl-NL"/>
+                <w14:ligatures w14:val="none"/>
+              </w:rPr>
+              <w:t>e4057163280</w:t>
             </w:r>
           </w:p>
         </w:tc>
@@ -33266,29 +31959,16 @@
                 <w14:ligatures w14:val="none"/>
               </w:rPr>
             </w:pPr>
-            <w:proofErr w:type="gramStart"/>
-            <w:r>
-              <w:rPr>
-                <w:rFonts w:ascii="Times New Roman" w:eastAsia="Times New Roman" w:hAnsi="Times New Roman" w:cs="Times New Roman"/>
-                <w:kern w:val="0"/>
-                <w:sz w:val="17"/>
-                <w:szCs w:val="17"/>
-                <w:lang w:eastAsia="nl-NL"/>
-                <w14:ligatures w14:val="none"/>
-              </w:rPr>
-              <w:t>e</w:t>
-            </w:r>
-            <w:proofErr w:type="gramEnd"/>
-            <w:r>
-              <w:rPr>
-                <w:rFonts w:ascii="Times New Roman" w:eastAsia="Times New Roman" w:hAnsi="Times New Roman" w:cs="Times New Roman"/>
-                <w:kern w:val="0"/>
-                <w:sz w:val="17"/>
-                <w:szCs w:val="17"/>
-                <w:lang w:eastAsia="nl-NL"/>
-                <w14:ligatures w14:val="none"/>
-              </w:rPr>
-              <w:t>4057163281</w:t>
+            <w:r>
+              <w:rPr>
+                <w:rFonts w:ascii="Times New Roman" w:eastAsia="Times New Roman" w:hAnsi="Times New Roman" w:cs="Times New Roman"/>
+                <w:kern w:val="0"/>
+                <w:sz w:val="17"/>
+                <w:szCs w:val="17"/>
+                <w:lang w:eastAsia="nl-NL"/>
+                <w14:ligatures w14:val="none"/>
+              </w:rPr>
+              <w:t>e4057163281</w:t>
             </w:r>
           </w:p>
         </w:tc>
@@ -33607,29 +32287,16 @@
                 <w14:ligatures w14:val="none"/>
               </w:rPr>
             </w:pPr>
-            <w:proofErr w:type="gramStart"/>
-            <w:r>
-              <w:rPr>
-                <w:rFonts w:ascii="Times New Roman" w:eastAsia="Times New Roman" w:hAnsi="Times New Roman" w:cs="Times New Roman"/>
-                <w:kern w:val="0"/>
-                <w:sz w:val="17"/>
-                <w:szCs w:val="17"/>
-                <w:lang w:eastAsia="nl-NL"/>
-                <w14:ligatures w14:val="none"/>
-              </w:rPr>
-              <w:t>e</w:t>
-            </w:r>
-            <w:proofErr w:type="gramEnd"/>
-            <w:r>
-              <w:rPr>
-                <w:rFonts w:ascii="Times New Roman" w:eastAsia="Times New Roman" w:hAnsi="Times New Roman" w:cs="Times New Roman"/>
-                <w:kern w:val="0"/>
-                <w:sz w:val="17"/>
-                <w:szCs w:val="17"/>
-                <w:lang w:eastAsia="nl-NL"/>
-                <w14:ligatures w14:val="none"/>
-              </w:rPr>
-              <w:t>4057163282</w:t>
+            <w:r>
+              <w:rPr>
+                <w:rFonts w:ascii="Times New Roman" w:eastAsia="Times New Roman" w:hAnsi="Times New Roman" w:cs="Times New Roman"/>
+                <w:kern w:val="0"/>
+                <w:sz w:val="17"/>
+                <w:szCs w:val="17"/>
+                <w:lang w:eastAsia="nl-NL"/>
+                <w14:ligatures w14:val="none"/>
+              </w:rPr>
+              <w:t>e4057163282</w:t>
             </w:r>
           </w:p>
         </w:tc>

</xml_diff>